<commit_message>
Problem statement and features
</commit_message>
<xml_diff>
--- a/Documentation/Train Ticket Booking.docx
+++ b/Documentation/Train Ticket Booking.docx
@@ -233,7 +233,10 @@
         <w:pStyle w:val="Heading1"/>
       </w:pPr>
       <w:r>
-        <w:t>Features: -</w:t>
+        <w:t>Features/Business Case</w:t>
+      </w:r>
+      <w:r>
+        <w:t>s: -</w:t>
       </w:r>
     </w:p>
     <w:p>
@@ -253,7 +256,14 @@
           <w:sz w:val="24"/>
           <w:szCs w:val="22"/>
         </w:rPr>
-        <w:t>Add Train Routes consisting of all the middle stations.</w:t>
+        <w:t>The system should be able to a</w:t>
+      </w:r>
+      <w:r>
+        <w:rPr>
+          <w:sz w:val="24"/>
+          <w:szCs w:val="22"/>
+        </w:rPr>
+        <w:t>dd Train Routes consisting of all the middle stations.</w:t>
       </w:r>
     </w:p>
     <w:p>
@@ -273,7 +283,7 @@
           <w:sz w:val="24"/>
           <w:szCs w:val="22"/>
         </w:rPr>
-        <w:t>Searching for Trains from source to destination on particular date.</w:t>
+        <w:t>System should allow customers and Train officials to login and perform various operations.</w:t>
       </w:r>
     </w:p>
     <w:p>
@@ -293,7 +303,16 @@
           <w:sz w:val="24"/>
           <w:szCs w:val="22"/>
         </w:rPr>
-        <w:t>Checking for availability of seats in the train.</w:t>
+        <w:t>Se</w:t>
+      </w:r>
+      <w:bookmarkStart w:id="0" w:name="_GoBack"/>
+      <w:bookmarkEnd w:id="0"/>
+      <w:r>
+        <w:rPr>
+          <w:sz w:val="24"/>
+          <w:szCs w:val="22"/>
+        </w:rPr>
+        <w:t>arching for Trains from source to destination on particular date.</w:t>
       </w:r>
     </w:p>
     <w:p>
@@ -313,7 +332,7 @@
           <w:sz w:val="24"/>
           <w:szCs w:val="22"/>
         </w:rPr>
-        <w:t>View/ Print booked Train Tickets. Also view past bookings.</w:t>
+        <w:t>Checking for availability of seats in the train.</w:t>
       </w:r>
     </w:p>
     <w:p>
@@ -333,10 +352,28 @@
           <w:sz w:val="24"/>
           <w:szCs w:val="22"/>
         </w:rPr>
+        <w:t>View/ Print booked Train Tickets. Also view past bookings.</w:t>
+      </w:r>
+    </w:p>
+    <w:p>
+      <w:pPr>
+        <w:pStyle w:val="ListParagraph"/>
+        <w:numPr>
+          <w:ilvl w:val="0"/>
+          <w:numId w:val="2"/>
+        </w:numPr>
+        <w:rPr>
+          <w:sz w:val="24"/>
+          <w:szCs w:val="22"/>
+        </w:rPr>
+      </w:pPr>
+      <w:r>
+        <w:rPr>
+          <w:sz w:val="24"/>
+          <w:szCs w:val="22"/>
+        </w:rPr>
         <w:t>Facility for cancellation of tickets.</w:t>
       </w:r>
-      <w:bookmarkStart w:id="0" w:name="_GoBack"/>
-      <w:bookmarkEnd w:id="0"/>
     </w:p>
     <w:p/>
     <w:sectPr>

</xml_diff>

<commit_message>
Problem statement and features updated
</commit_message>
<xml_diff>
--- a/Documentation/Train Ticket Booking.docx
+++ b/Documentation/Train Ticket Booking.docx
@@ -233,10 +233,10 @@
         <w:pStyle w:val="Heading1"/>
       </w:pPr>
       <w:r>
-        <w:t>Features/Business Case</w:t>
-      </w:r>
-      <w:r>
-        <w:t>s: -</w:t>
+        <w:t>Features</w:t>
+      </w:r>
+      <w:r>
+        <w:t>: -</w:t>
       </w:r>
     </w:p>
     <w:p>
@@ -303,16 +303,7 @@
           <w:sz w:val="24"/>
           <w:szCs w:val="22"/>
         </w:rPr>
-        <w:t>Se</w:t>
-      </w:r>
-      <w:bookmarkStart w:id="0" w:name="_GoBack"/>
-      <w:bookmarkEnd w:id="0"/>
-      <w:r>
-        <w:rPr>
-          <w:sz w:val="24"/>
-          <w:szCs w:val="22"/>
-        </w:rPr>
-        <w:t>arching for Trains from source to destination on particular date.</w:t>
+        <w:t>Searching for Trains from source to destination on particular date.</w:t>
       </w:r>
     </w:p>
     <w:p>
@@ -375,7 +366,1408 @@
         <w:t>Facility for cancellation of tickets.</w:t>
       </w:r>
     </w:p>
+    <w:p>
+      <w:pPr>
+        <w:pStyle w:val="Heading2"/>
+      </w:pPr>
+      <w:r>
+        <w:t>Users are privileged with following services: -</w:t>
+      </w:r>
+    </w:p>
+    <w:p>
+      <w:pPr>
+        <w:pStyle w:val="ListParagraph"/>
+        <w:numPr>
+          <w:ilvl w:val="0"/>
+          <w:numId w:val="5"/>
+        </w:numPr>
+      </w:pPr>
+      <w:r>
+        <w:t>Register / Login as a customer by providing certain personal details</w:t>
+      </w:r>
+    </w:p>
+    <w:p>
+      <w:pPr>
+        <w:pStyle w:val="ListParagraph"/>
+        <w:numPr>
+          <w:ilvl w:val="0"/>
+          <w:numId w:val="5"/>
+        </w:numPr>
+      </w:pPr>
+      <w:r>
+        <w:t>Search for Availability for trains for particular route and get the fare details.</w:t>
+      </w:r>
+    </w:p>
+    <w:p>
+      <w:pPr>
+        <w:pStyle w:val="ListParagraph"/>
+        <w:numPr>
+          <w:ilvl w:val="0"/>
+          <w:numId w:val="5"/>
+        </w:numPr>
+      </w:pPr>
+      <w:r>
+        <w:t>Make fresh reservations for One or more tickets.</w:t>
+      </w:r>
+    </w:p>
+    <w:p>
+      <w:pPr>
+        <w:pStyle w:val="ListParagraph"/>
+        <w:numPr>
+          <w:ilvl w:val="0"/>
+          <w:numId w:val="5"/>
+        </w:numPr>
+      </w:pPr>
+      <w:r>
+        <w:t>View Past bookings and allow cancellation of tickets.</w:t>
+      </w:r>
+    </w:p>
+    <w:p>
+      <w:pPr>
+        <w:pStyle w:val="ListParagraph"/>
+      </w:pPr>
+    </w:p>
+    <w:p>
+      <w:pPr>
+        <w:pStyle w:val="Heading2"/>
+      </w:pPr>
+      <w:r>
+        <w:t>Administrator is privileged with following services: -</w:t>
+      </w:r>
+    </w:p>
+    <w:p>
+      <w:pPr>
+        <w:pStyle w:val="ListParagraph"/>
+        <w:numPr>
+          <w:ilvl w:val="0"/>
+          <w:numId w:val="6"/>
+        </w:numPr>
+      </w:pPr>
+      <w:r>
+        <w:t>Add Train, Station and Route.</w:t>
+      </w:r>
+    </w:p>
+    <w:p>
+      <w:pPr>
+        <w:pStyle w:val="ListParagraph"/>
+        <w:numPr>
+          <w:ilvl w:val="0"/>
+          <w:numId w:val="6"/>
+        </w:numPr>
+      </w:pPr>
+      <w:r>
+        <w:t>See users and passengers’ details.</w:t>
+      </w:r>
+    </w:p>
+    <w:p>
+      <w:pPr>
+        <w:pStyle w:val="ListParagraph"/>
+      </w:pPr>
+    </w:p>
+    <w:p>
+      <w:pPr>
+        <w:pStyle w:val="ListParagraph"/>
+      </w:pPr>
+    </w:p>
+    <w:p>
+      <w:pPr>
+        <w:pStyle w:val="ListParagraph"/>
+      </w:pPr>
+    </w:p>
+    <w:p>
+      <w:pPr>
+        <w:pStyle w:val="ListParagraph"/>
+      </w:pPr>
+    </w:p>
+    <w:p>
+      <w:pPr>
+        <w:pStyle w:val="Heading1"/>
+      </w:pPr>
+      <w:r>
+        <w:lastRenderedPageBreak/>
+        <w:t xml:space="preserve">Business </w:t>
+      </w:r>
+      <w:r>
+        <w:t>Scenarios</w:t>
+      </w:r>
+      <w:r>
+        <w:t>: -</w:t>
+      </w:r>
+    </w:p>
     <w:p/>
+    <w:tbl>
+      <w:tblPr>
+        <w:tblStyle w:val="TableGrid"/>
+        <w:tblW w:w="0" w:type="auto"/>
+        <w:tblLook w:val="04A0" w:firstRow="1" w:lastRow="0" w:firstColumn="1" w:lastColumn="0" w:noHBand="0" w:noVBand="1"/>
+      </w:tblPr>
+      <w:tblGrid>
+        <w:gridCol w:w="1696"/>
+        <w:gridCol w:w="7320"/>
+      </w:tblGrid>
+      <w:tr>
+        <w:tc>
+          <w:tcPr>
+            <w:tcW w:w="1696" w:type="dxa"/>
+          </w:tcPr>
+          <w:p>
+            <w:r>
+              <w:t>BS1</w:t>
+            </w:r>
+          </w:p>
+        </w:tc>
+        <w:tc>
+          <w:tcPr>
+            <w:tcW w:w="7320" w:type="dxa"/>
+          </w:tcPr>
+          <w:p>
+            <w:r>
+              <w:t xml:space="preserve">User A wants to book a </w:t>
+            </w:r>
+            <w:r>
+              <w:t>ticket from Pune to Mumbai on 1</w:t>
+            </w:r>
+            <w:r>
+              <w:t>-08-2018.</w:t>
+            </w:r>
+          </w:p>
+        </w:tc>
+      </w:tr>
+      <w:tr>
+        <w:tc>
+          <w:tcPr>
+            <w:tcW w:w="1696" w:type="dxa"/>
+          </w:tcPr>
+          <w:p>
+            <w:r>
+              <w:t>Prerequisites: -</w:t>
+            </w:r>
+          </w:p>
+        </w:tc>
+        <w:tc>
+          <w:tcPr>
+            <w:tcW w:w="7320" w:type="dxa"/>
+          </w:tcPr>
+          <w:p>
+            <w:pPr>
+              <w:pStyle w:val="ListParagraph"/>
+              <w:numPr>
+                <w:ilvl w:val="0"/>
+                <w:numId w:val="3"/>
+              </w:numPr>
+            </w:pPr>
+            <w:r>
+              <w:t>User A needs to visit “Ticket Booking” portal.</w:t>
+            </w:r>
+          </w:p>
+        </w:tc>
+      </w:tr>
+      <w:tr>
+        <w:tc>
+          <w:tcPr>
+            <w:tcW w:w="1696" w:type="dxa"/>
+          </w:tcPr>
+          <w:p>
+            <w:r>
+              <w:t>Input: -</w:t>
+            </w:r>
+          </w:p>
+        </w:tc>
+        <w:tc>
+          <w:tcPr>
+            <w:tcW w:w="7320" w:type="dxa"/>
+          </w:tcPr>
+          <w:p>
+            <w:r>
+              <w:t>Journey Details(Mandatory):</w:t>
+            </w:r>
+          </w:p>
+          <w:p>
+            <w:pPr>
+              <w:pStyle w:val="ListParagraph"/>
+              <w:numPr>
+                <w:ilvl w:val="0"/>
+                <w:numId w:val="4"/>
+              </w:numPr>
+            </w:pPr>
+            <w:r>
+              <w:t xml:space="preserve">Source </w:t>
+            </w:r>
+            <w:r>
+              <w:t>Station:</w:t>
+            </w:r>
+            <w:r>
+              <w:t xml:space="preserve"> Pune</w:t>
+            </w:r>
+          </w:p>
+          <w:p>
+            <w:pPr>
+              <w:pStyle w:val="ListParagraph"/>
+              <w:numPr>
+                <w:ilvl w:val="0"/>
+                <w:numId w:val="4"/>
+              </w:numPr>
+            </w:pPr>
+            <w:r>
+              <w:t>Destination Station: Mumbai</w:t>
+            </w:r>
+          </w:p>
+          <w:p>
+            <w:pPr>
+              <w:pStyle w:val="ListParagraph"/>
+              <w:numPr>
+                <w:ilvl w:val="0"/>
+                <w:numId w:val="4"/>
+              </w:numPr>
+            </w:pPr>
+            <w:r>
+              <w:t>Date: 1-08-2018</w:t>
+            </w:r>
+          </w:p>
+        </w:tc>
+      </w:tr>
+      <w:tr>
+        <w:tc>
+          <w:tcPr>
+            <w:tcW w:w="1696" w:type="dxa"/>
+          </w:tcPr>
+          <w:p>
+            <w:r>
+              <w:t>Steps: -</w:t>
+            </w:r>
+          </w:p>
+        </w:tc>
+        <w:tc>
+          <w:tcPr>
+            <w:tcW w:w="7320" w:type="dxa"/>
+          </w:tcPr>
+          <w:p>
+            <w:r>
+              <w:t>[User A carries out the following steps]</w:t>
+            </w:r>
+          </w:p>
+          <w:p>
+            <w:r>
+              <w:t>BS1.1 Enter details and Search Trains</w:t>
+            </w:r>
+          </w:p>
+          <w:p>
+            <w:r>
+              <w:t xml:space="preserve">BS1.2 </w:t>
+            </w:r>
+            <w:r>
+              <w:t>Choose from Available Trains</w:t>
+            </w:r>
+          </w:p>
+          <w:p>
+            <w:r>
+              <w:t>BS1.3 Accept Passenger Details</w:t>
+            </w:r>
+          </w:p>
+          <w:p>
+            <w:r>
+              <w:t xml:space="preserve">BS1.4 </w:t>
+            </w:r>
+            <w:r>
+              <w:t>Confirm ticket</w:t>
+            </w:r>
+            <w:r>
+              <w:t xml:space="preserve"> by clicking “</w:t>
+            </w:r>
+            <w:r>
+              <w:t>Book</w:t>
+            </w:r>
+            <w:r>
+              <w:t xml:space="preserve"> Now” option.</w:t>
+            </w:r>
+          </w:p>
+          <w:p/>
+        </w:tc>
+      </w:tr>
+      <w:tr>
+        <w:tc>
+          <w:tcPr>
+            <w:tcW w:w="1696" w:type="dxa"/>
+          </w:tcPr>
+          <w:p>
+            <w:r>
+              <w:t>Result: -</w:t>
+            </w:r>
+          </w:p>
+        </w:tc>
+        <w:tc>
+          <w:tcPr>
+            <w:tcW w:w="7320" w:type="dxa"/>
+          </w:tcPr>
+          <w:p>
+            <w:r>
+              <w:t>User will be directed to Booked Tickets page for printing/viewing tickets.</w:t>
+            </w:r>
+          </w:p>
+        </w:tc>
+      </w:tr>
+      <w:tr>
+        <w:tc>
+          <w:tcPr>
+            <w:tcW w:w="1696" w:type="dxa"/>
+          </w:tcPr>
+          <w:p>
+            <w:r>
+              <w:t>BS1.1</w:t>
+            </w:r>
+          </w:p>
+        </w:tc>
+        <w:tc>
+          <w:tcPr>
+            <w:tcW w:w="7320" w:type="dxa"/>
+          </w:tcPr>
+          <w:p>
+            <w:r>
+              <w:t>User A enters journey details</w:t>
+            </w:r>
+            <w:r>
+              <w:t xml:space="preserve"> and clicks “View Available Trains”</w:t>
+            </w:r>
+            <w:r>
+              <w:t>.</w:t>
+            </w:r>
+          </w:p>
+        </w:tc>
+      </w:tr>
+      <w:tr>
+        <w:tc>
+          <w:tcPr>
+            <w:tcW w:w="1696" w:type="dxa"/>
+          </w:tcPr>
+          <w:p>
+            <w:r>
+              <w:t>BS1.1 Conclusion</w:t>
+            </w:r>
+          </w:p>
+        </w:tc>
+        <w:tc>
+          <w:tcPr>
+            <w:tcW w:w="7320" w:type="dxa"/>
+          </w:tcPr>
+          <w:p>
+            <w:r>
+              <w:t>List of all available trains will be displayed on the page.</w:t>
+            </w:r>
+          </w:p>
+        </w:tc>
+      </w:tr>
+      <w:tr>
+        <w:tc>
+          <w:tcPr>
+            <w:tcW w:w="1696" w:type="dxa"/>
+          </w:tcPr>
+          <w:p>
+            <w:r>
+              <w:t>BS1.2</w:t>
+            </w:r>
+          </w:p>
+        </w:tc>
+        <w:tc>
+          <w:tcPr>
+            <w:tcW w:w="7320" w:type="dxa"/>
+          </w:tcPr>
+          <w:p>
+            <w:r>
+              <w:t>User chooses Train from displayed result.</w:t>
+            </w:r>
+          </w:p>
+        </w:tc>
+      </w:tr>
+      <w:tr>
+        <w:tc>
+          <w:tcPr>
+            <w:tcW w:w="1696" w:type="dxa"/>
+          </w:tcPr>
+          <w:p>
+            <w:r>
+              <w:t>BS1.2 Conclusions</w:t>
+            </w:r>
+          </w:p>
+        </w:tc>
+        <w:tc>
+          <w:tcPr>
+            <w:tcW w:w="7320" w:type="dxa"/>
+          </w:tcPr>
+          <w:p>
+            <w:r>
+              <w:t>Train details such as Train number, Fare, Train Type will be displayed.</w:t>
+            </w:r>
+          </w:p>
+        </w:tc>
+      </w:tr>
+      <w:tr>
+        <w:tc>
+          <w:tcPr>
+            <w:tcW w:w="1696" w:type="dxa"/>
+          </w:tcPr>
+          <w:p>
+            <w:r>
+              <w:t>BS1.3</w:t>
+            </w:r>
+          </w:p>
+        </w:tc>
+        <w:tc>
+          <w:tcPr>
+            <w:tcW w:w="7320" w:type="dxa"/>
+          </w:tcPr>
+          <w:p>
+            <w:pPr>
+              <w:rPr>
+                <w:caps/>
+              </w:rPr>
+            </w:pPr>
+            <w:r>
+              <w:t>User enters passenger details such as Name, Age, Gender,</w:t>
+            </w:r>
+            <w:r>
+              <w:t xml:space="preserve"> </w:t>
+            </w:r>
+            <w:r>
+              <w:t>etc</w:t>
+            </w:r>
+            <w:r>
+              <w:t>.</w:t>
+            </w:r>
+          </w:p>
+        </w:tc>
+      </w:tr>
+      <w:tr>
+        <w:tc>
+          <w:tcPr>
+            <w:tcW w:w="1696" w:type="dxa"/>
+          </w:tcPr>
+          <w:p>
+            <w:r>
+              <w:t>BS1.3 Conclusion</w:t>
+            </w:r>
+          </w:p>
+        </w:tc>
+        <w:tc>
+          <w:tcPr>
+            <w:tcW w:w="7320" w:type="dxa"/>
+          </w:tcPr>
+          <w:p>
+            <w:r>
+              <w:t>Summary of entire ticket booking will be displayed.</w:t>
+            </w:r>
+          </w:p>
+        </w:tc>
+      </w:tr>
+    </w:tbl>
+    <w:p/>
+    <w:p/>
+    <w:tbl>
+      <w:tblPr>
+        <w:tblStyle w:val="TableGrid"/>
+        <w:tblW w:w="0" w:type="auto"/>
+        <w:tblLook w:val="04A0" w:firstRow="1" w:lastRow="0" w:firstColumn="1" w:lastColumn="0" w:noHBand="0" w:noVBand="1"/>
+      </w:tblPr>
+      <w:tblGrid>
+        <w:gridCol w:w="1696"/>
+        <w:gridCol w:w="7320"/>
+      </w:tblGrid>
+      <w:tr>
+        <w:tc>
+          <w:tcPr>
+            <w:tcW w:w="1696" w:type="dxa"/>
+          </w:tcPr>
+          <w:p>
+            <w:r>
+              <w:t>BS2</w:t>
+            </w:r>
+          </w:p>
+        </w:tc>
+        <w:tc>
+          <w:tcPr>
+            <w:tcW w:w="7320" w:type="dxa"/>
+          </w:tcPr>
+          <w:p>
+            <w:r>
+              <w:t>User</w:t>
+            </w:r>
+            <w:r>
+              <w:t xml:space="preserve"> A</w:t>
+            </w:r>
+            <w:r>
+              <w:t xml:space="preserve"> wants to view past bookings.</w:t>
+            </w:r>
+          </w:p>
+        </w:tc>
+      </w:tr>
+      <w:tr>
+        <w:tc>
+          <w:tcPr>
+            <w:tcW w:w="1696" w:type="dxa"/>
+          </w:tcPr>
+          <w:p>
+            <w:r>
+              <w:t>Prerequisites: -</w:t>
+            </w:r>
+          </w:p>
+        </w:tc>
+        <w:tc>
+          <w:tcPr>
+            <w:tcW w:w="7320" w:type="dxa"/>
+          </w:tcPr>
+          <w:p>
+            <w:pPr>
+              <w:pStyle w:val="ListParagraph"/>
+              <w:numPr>
+                <w:ilvl w:val="0"/>
+                <w:numId w:val="3"/>
+              </w:numPr>
+            </w:pPr>
+            <w:r>
+              <w:t>User A is logged in to the portal.</w:t>
+            </w:r>
+          </w:p>
+          <w:p>
+            <w:pPr>
+              <w:pStyle w:val="ListParagraph"/>
+              <w:numPr>
+                <w:ilvl w:val="0"/>
+                <w:numId w:val="3"/>
+              </w:numPr>
+            </w:pPr>
+            <w:r>
+              <w:t>User A has done reservations in past.</w:t>
+            </w:r>
+          </w:p>
+        </w:tc>
+      </w:tr>
+      <w:tr>
+        <w:tc>
+          <w:tcPr>
+            <w:tcW w:w="1696" w:type="dxa"/>
+          </w:tcPr>
+          <w:p>
+            <w:r>
+              <w:t>Input: -</w:t>
+            </w:r>
+          </w:p>
+        </w:tc>
+        <w:tc>
+          <w:tcPr>
+            <w:tcW w:w="7320" w:type="dxa"/>
+          </w:tcPr>
+          <w:p>
+            <w:r>
+              <w:t>Reservation Details(Optional</w:t>
+            </w:r>
+            <w:r>
+              <w:t>):</w:t>
+            </w:r>
+          </w:p>
+          <w:p>
+            <w:pPr>
+              <w:pStyle w:val="ListParagraph"/>
+              <w:numPr>
+                <w:ilvl w:val="0"/>
+                <w:numId w:val="7"/>
+              </w:numPr>
+            </w:pPr>
+            <w:r>
+              <w:t>Booking ID</w:t>
+            </w:r>
+          </w:p>
+          <w:p>
+            <w:pPr>
+              <w:pStyle w:val="ListParagraph"/>
+              <w:numPr>
+                <w:ilvl w:val="0"/>
+                <w:numId w:val="7"/>
+              </w:numPr>
+            </w:pPr>
+            <w:r>
+              <w:t>Date: 1-08-2018</w:t>
+            </w:r>
+          </w:p>
+          <w:p>
+            <w:pPr>
+              <w:pStyle w:val="ListParagraph"/>
+              <w:numPr>
+                <w:ilvl w:val="0"/>
+                <w:numId w:val="7"/>
+              </w:numPr>
+            </w:pPr>
+            <w:r>
+              <w:t>Source or Destination Station</w:t>
+            </w:r>
+          </w:p>
+        </w:tc>
+      </w:tr>
+      <w:tr>
+        <w:tc>
+          <w:tcPr>
+            <w:tcW w:w="1696" w:type="dxa"/>
+          </w:tcPr>
+          <w:p>
+            <w:r>
+              <w:t>Steps: -</w:t>
+            </w:r>
+          </w:p>
+        </w:tc>
+        <w:tc>
+          <w:tcPr>
+            <w:tcW w:w="7320" w:type="dxa"/>
+          </w:tcPr>
+          <w:p>
+            <w:r>
+              <w:t>[User A carries out the following steps]</w:t>
+            </w:r>
+          </w:p>
+          <w:p>
+            <w:pPr>
+              <w:pStyle w:val="ListParagraph"/>
+              <w:numPr>
+                <w:ilvl w:val="0"/>
+                <w:numId w:val="8"/>
+              </w:numPr>
+            </w:pPr>
+            <w:r>
+              <w:t>Enter details and Search for past bookings</w:t>
+            </w:r>
+          </w:p>
+          <w:p>
+            <w:pPr>
+              <w:pStyle w:val="ListParagraph"/>
+              <w:numPr>
+                <w:ilvl w:val="0"/>
+                <w:numId w:val="8"/>
+              </w:numPr>
+            </w:pPr>
+            <w:r>
+              <w:t>Enter Filtering Criteria for result</w:t>
+            </w:r>
+          </w:p>
+          <w:p>
+            <w:pPr>
+              <w:pStyle w:val="ListParagraph"/>
+              <w:numPr>
+                <w:ilvl w:val="0"/>
+                <w:numId w:val="8"/>
+              </w:numPr>
+            </w:pPr>
+            <w:r>
+              <w:t>Select booked ticket order.</w:t>
+            </w:r>
+          </w:p>
+          <w:p>
+            <w:pPr>
+              <w:pStyle w:val="ListParagraph"/>
+              <w:numPr>
+                <w:ilvl w:val="0"/>
+                <w:numId w:val="8"/>
+              </w:numPr>
+            </w:pPr>
+            <w:r>
+              <w:t>View/Print details</w:t>
+            </w:r>
+          </w:p>
+        </w:tc>
+      </w:tr>
+      <w:tr>
+        <w:tc>
+          <w:tcPr>
+            <w:tcW w:w="1696" w:type="dxa"/>
+          </w:tcPr>
+          <w:p>
+            <w:r>
+              <w:t>Result: -</w:t>
+            </w:r>
+          </w:p>
+        </w:tc>
+        <w:tc>
+          <w:tcPr>
+            <w:tcW w:w="7320" w:type="dxa"/>
+          </w:tcPr>
+          <w:p>
+            <w:r>
+              <w:t>Train Booking details will be displayed to user.</w:t>
+            </w:r>
+          </w:p>
+        </w:tc>
+      </w:tr>
+    </w:tbl>
+    <w:p/>
+    <w:p/>
+    <w:tbl>
+      <w:tblPr>
+        <w:tblStyle w:val="TableGrid"/>
+        <w:tblW w:w="0" w:type="auto"/>
+        <w:tblLook w:val="04A0" w:firstRow="1" w:lastRow="0" w:firstColumn="1" w:lastColumn="0" w:noHBand="0" w:noVBand="1"/>
+      </w:tblPr>
+      <w:tblGrid>
+        <w:gridCol w:w="1696"/>
+        <w:gridCol w:w="7320"/>
+      </w:tblGrid>
+      <w:tr>
+        <w:tc>
+          <w:tcPr>
+            <w:tcW w:w="1696" w:type="dxa"/>
+          </w:tcPr>
+          <w:p>
+            <w:r>
+              <w:t>BS3</w:t>
+            </w:r>
+          </w:p>
+        </w:tc>
+        <w:tc>
+          <w:tcPr>
+            <w:tcW w:w="7320" w:type="dxa"/>
+          </w:tcPr>
+          <w:p>
+            <w:r>
+              <w:t>Adding Train Route to database.</w:t>
+            </w:r>
+          </w:p>
+        </w:tc>
+      </w:tr>
+      <w:tr>
+        <w:tc>
+          <w:tcPr>
+            <w:tcW w:w="1696" w:type="dxa"/>
+          </w:tcPr>
+          <w:p>
+            <w:r>
+              <w:t>Prerequisites: -</w:t>
+            </w:r>
+          </w:p>
+        </w:tc>
+        <w:tc>
+          <w:tcPr>
+            <w:tcW w:w="7320" w:type="dxa"/>
+          </w:tcPr>
+          <w:p>
+            <w:pPr>
+              <w:pStyle w:val="ListParagraph"/>
+              <w:numPr>
+                <w:ilvl w:val="0"/>
+                <w:numId w:val="3"/>
+              </w:numPr>
+            </w:pPr>
+            <w:r>
+              <w:t>Administrator is logged in to portal.</w:t>
+            </w:r>
+          </w:p>
+        </w:tc>
+      </w:tr>
+      <w:tr>
+        <w:tc>
+          <w:tcPr>
+            <w:tcW w:w="1696" w:type="dxa"/>
+          </w:tcPr>
+          <w:p>
+            <w:r>
+              <w:t>Input: -</w:t>
+            </w:r>
+          </w:p>
+        </w:tc>
+        <w:tc>
+          <w:tcPr>
+            <w:tcW w:w="7320" w:type="dxa"/>
+          </w:tcPr>
+          <w:p>
+            <w:r>
+              <w:t>Train &amp; Route</w:t>
+            </w:r>
+            <w:r>
+              <w:t xml:space="preserve"> Details(Mandatory):</w:t>
+            </w:r>
+          </w:p>
+          <w:p>
+            <w:pPr>
+              <w:pStyle w:val="ListParagraph"/>
+              <w:numPr>
+                <w:ilvl w:val="0"/>
+                <w:numId w:val="9"/>
+              </w:numPr>
+            </w:pPr>
+            <w:r>
+              <w:t>Add Train Details</w:t>
+            </w:r>
+          </w:p>
+          <w:p>
+            <w:pPr>
+              <w:pStyle w:val="ListParagraph"/>
+              <w:numPr>
+                <w:ilvl w:val="0"/>
+                <w:numId w:val="9"/>
+              </w:numPr>
+            </w:pPr>
+            <w:r>
+              <w:t>Add intermediate stations details (Unique Sequence Number in Route)</w:t>
+            </w:r>
+          </w:p>
+          <w:p>
+            <w:pPr>
+              <w:pStyle w:val="ListParagraph"/>
+              <w:numPr>
+                <w:ilvl w:val="0"/>
+                <w:numId w:val="9"/>
+              </w:numPr>
+            </w:pPr>
+            <w:r>
+              <w:t>Enter Arrival and Departure Time</w:t>
+            </w:r>
+          </w:p>
+          <w:p>
+            <w:pPr>
+              <w:pStyle w:val="ListParagraph"/>
+              <w:numPr>
+                <w:ilvl w:val="0"/>
+                <w:numId w:val="9"/>
+              </w:numPr>
+            </w:pPr>
+            <w:r>
+              <w:lastRenderedPageBreak/>
+              <w:t>Train Availability details</w:t>
+            </w:r>
+          </w:p>
+        </w:tc>
+      </w:tr>
+      <w:tr>
+        <w:tc>
+          <w:tcPr>
+            <w:tcW w:w="1696" w:type="dxa"/>
+          </w:tcPr>
+          <w:p>
+            <w:r>
+              <w:lastRenderedPageBreak/>
+              <w:t>Steps: -</w:t>
+            </w:r>
+          </w:p>
+        </w:tc>
+        <w:tc>
+          <w:tcPr>
+            <w:tcW w:w="7320" w:type="dxa"/>
+          </w:tcPr>
+          <w:p>
+            <w:r>
+              <w:t>[</w:t>
+            </w:r>
+            <w:r>
+              <w:t>A</w:t>
+            </w:r>
+            <w:r>
+              <w:t>dmin</w:t>
+            </w:r>
+            <w:r>
+              <w:t xml:space="preserve"> carries out the following steps]</w:t>
+            </w:r>
+          </w:p>
+          <w:p>
+            <w:pPr>
+              <w:pStyle w:val="ListParagraph"/>
+              <w:numPr>
+                <w:ilvl w:val="0"/>
+                <w:numId w:val="10"/>
+              </w:numPr>
+            </w:pPr>
+            <w:r>
+              <w:t xml:space="preserve"> Enter train details</w:t>
+            </w:r>
+          </w:p>
+          <w:p>
+            <w:pPr>
+              <w:pStyle w:val="ListParagraph"/>
+              <w:numPr>
+                <w:ilvl w:val="0"/>
+                <w:numId w:val="10"/>
+              </w:numPr>
+            </w:pPr>
+            <w:r>
+              <w:t xml:space="preserve"> </w:t>
+            </w:r>
+            <w:r>
+              <w:t>Enter separate record for Each Intermediate Station between source and destination station in Train’s route.</w:t>
+            </w:r>
+          </w:p>
+          <w:p>
+            <w:pPr>
+              <w:pStyle w:val="ListParagraph"/>
+              <w:numPr>
+                <w:ilvl w:val="0"/>
+                <w:numId w:val="10"/>
+              </w:numPr>
+            </w:pPr>
+            <w:r>
+              <w:t>Accept Distance in KMs from source for calculation of fare.</w:t>
+            </w:r>
+          </w:p>
+          <w:p>
+            <w:pPr>
+              <w:pStyle w:val="ListParagraph"/>
+              <w:numPr>
+                <w:ilvl w:val="0"/>
+                <w:numId w:val="10"/>
+              </w:numPr>
+            </w:pPr>
+            <w:r>
+              <w:t>Enter availability details.</w:t>
+            </w:r>
+          </w:p>
+          <w:p/>
+        </w:tc>
+      </w:tr>
+      <w:tr>
+        <w:tc>
+          <w:tcPr>
+            <w:tcW w:w="1696" w:type="dxa"/>
+          </w:tcPr>
+          <w:p>
+            <w:r>
+              <w:t>Result: -</w:t>
+            </w:r>
+          </w:p>
+        </w:tc>
+        <w:tc>
+          <w:tcPr>
+            <w:tcW w:w="7320" w:type="dxa"/>
+          </w:tcPr>
+          <w:p>
+            <w:r>
+              <w:t xml:space="preserve">Train route will be added to </w:t>
+            </w:r>
+            <w:proofErr w:type="spellStart"/>
+            <w:r>
+              <w:t>databse</w:t>
+            </w:r>
+            <w:proofErr w:type="spellEnd"/>
+            <w:r>
+              <w:t>.</w:t>
+            </w:r>
+          </w:p>
+        </w:tc>
+      </w:tr>
+    </w:tbl>
+    <w:p/>
+    <w:p/>
+    <w:p/>
+    <w:tbl>
+      <w:tblPr>
+        <w:tblStyle w:val="TableGrid"/>
+        <w:tblW w:w="0" w:type="auto"/>
+        <w:tblLook w:val="04A0" w:firstRow="1" w:lastRow="0" w:firstColumn="1" w:lastColumn="0" w:noHBand="0" w:noVBand="1"/>
+      </w:tblPr>
+      <w:tblGrid>
+        <w:gridCol w:w="1696"/>
+        <w:gridCol w:w="7320"/>
+      </w:tblGrid>
+      <w:tr>
+        <w:tc>
+          <w:tcPr>
+            <w:tcW w:w="1696" w:type="dxa"/>
+          </w:tcPr>
+          <w:p>
+            <w:r>
+              <w:t>BS4</w:t>
+            </w:r>
+          </w:p>
+        </w:tc>
+        <w:tc>
+          <w:tcPr>
+            <w:tcW w:w="7320" w:type="dxa"/>
+          </w:tcPr>
+          <w:p>
+            <w:r>
+              <w:t>Cancellation of reservation.</w:t>
+            </w:r>
+          </w:p>
+        </w:tc>
+      </w:tr>
+      <w:tr>
+        <w:tc>
+          <w:tcPr>
+            <w:tcW w:w="1696" w:type="dxa"/>
+          </w:tcPr>
+          <w:p>
+            <w:r>
+              <w:t>Prerequisites: -</w:t>
+            </w:r>
+          </w:p>
+        </w:tc>
+        <w:tc>
+          <w:tcPr>
+            <w:tcW w:w="7320" w:type="dxa"/>
+          </w:tcPr>
+          <w:p>
+            <w:pPr>
+              <w:pStyle w:val="ListParagraph"/>
+              <w:numPr>
+                <w:ilvl w:val="0"/>
+                <w:numId w:val="3"/>
+              </w:numPr>
+            </w:pPr>
+            <w:r>
+              <w:t>User is logged in to the portal.</w:t>
+            </w:r>
+          </w:p>
+          <w:p>
+            <w:pPr>
+              <w:pStyle w:val="ListParagraph"/>
+              <w:numPr>
+                <w:ilvl w:val="0"/>
+                <w:numId w:val="3"/>
+              </w:numPr>
+            </w:pPr>
+            <w:r>
+              <w:t>Tickets booked in past.</w:t>
+            </w:r>
+          </w:p>
+        </w:tc>
+      </w:tr>
+      <w:tr>
+        <w:tc>
+          <w:tcPr>
+            <w:tcW w:w="1696" w:type="dxa"/>
+          </w:tcPr>
+          <w:p>
+            <w:r>
+              <w:t>Input: -</w:t>
+            </w:r>
+          </w:p>
+        </w:tc>
+        <w:tc>
+          <w:tcPr>
+            <w:tcW w:w="7320" w:type="dxa"/>
+          </w:tcPr>
+          <w:p>
+            <w:r>
+              <w:t>Booking Details</w:t>
+            </w:r>
+            <w:r>
+              <w:t>:</w:t>
+            </w:r>
+          </w:p>
+          <w:p>
+            <w:pPr>
+              <w:pStyle w:val="ListParagraph"/>
+              <w:numPr>
+                <w:ilvl w:val="0"/>
+                <w:numId w:val="11"/>
+              </w:numPr>
+            </w:pPr>
+            <w:r>
+              <w:t>Booking ID: PN1012MUM</w:t>
+            </w:r>
+          </w:p>
+          <w:p>
+            <w:pPr>
+              <w:ind w:left="360"/>
+            </w:pPr>
+          </w:p>
+        </w:tc>
+      </w:tr>
+      <w:tr>
+        <w:tc>
+          <w:tcPr>
+            <w:tcW w:w="1696" w:type="dxa"/>
+          </w:tcPr>
+          <w:p>
+            <w:r>
+              <w:t>Steps: -</w:t>
+            </w:r>
+          </w:p>
+        </w:tc>
+        <w:tc>
+          <w:tcPr>
+            <w:tcW w:w="7320" w:type="dxa"/>
+          </w:tcPr>
+          <w:p>
+            <w:r>
+              <w:t>[</w:t>
+            </w:r>
+            <w:r>
+              <w:t>User</w:t>
+            </w:r>
+            <w:r>
+              <w:t xml:space="preserve"> carries out the following steps]</w:t>
+            </w:r>
+          </w:p>
+          <w:p>
+            <w:pPr>
+              <w:pStyle w:val="ListParagraph"/>
+              <w:numPr>
+                <w:ilvl w:val="0"/>
+                <w:numId w:val="12"/>
+              </w:numPr>
+            </w:pPr>
+            <w:r>
+              <w:t xml:space="preserve"> Click on “Ticket Cancellation”</w:t>
+            </w:r>
+          </w:p>
+          <w:p>
+            <w:pPr>
+              <w:pStyle w:val="ListParagraph"/>
+              <w:numPr>
+                <w:ilvl w:val="0"/>
+                <w:numId w:val="12"/>
+              </w:numPr>
+            </w:pPr>
+            <w:r>
+              <w:t xml:space="preserve"> Enter </w:t>
+            </w:r>
+            <w:r>
+              <w:t>unique Booking ID or select booking from the list</w:t>
+            </w:r>
+            <w:r>
+              <w:t>.</w:t>
+            </w:r>
+          </w:p>
+          <w:p>
+            <w:pPr>
+              <w:pStyle w:val="ListParagraph"/>
+              <w:numPr>
+                <w:ilvl w:val="0"/>
+                <w:numId w:val="12"/>
+              </w:numPr>
+            </w:pPr>
+            <w:r>
+              <w:t xml:space="preserve"> Click on “Cancel Reservation”</w:t>
+            </w:r>
+          </w:p>
+          <w:p>
+            <w:pPr>
+              <w:pStyle w:val="ListParagraph"/>
+            </w:pPr>
+          </w:p>
+          <w:p/>
+        </w:tc>
+      </w:tr>
+      <w:tr>
+        <w:tc>
+          <w:tcPr>
+            <w:tcW w:w="1696" w:type="dxa"/>
+          </w:tcPr>
+          <w:p>
+            <w:r>
+              <w:t>Result: -</w:t>
+            </w:r>
+          </w:p>
+        </w:tc>
+        <w:tc>
+          <w:tcPr>
+            <w:tcW w:w="7320" w:type="dxa"/>
+          </w:tcPr>
+          <w:p>
+            <w:r>
+              <w:t>Reservation cancelled message will be displayed.</w:t>
+            </w:r>
+          </w:p>
+        </w:tc>
+      </w:tr>
+    </w:tbl>
+    <w:p/>
+    <w:p/>
+    <w:p/>
+    <w:p>
+      <w:pPr>
+        <w:pStyle w:val="Heading1"/>
+      </w:pPr>
+      <w:r>
+        <w:t>Architecture Diagram: -[Draft]</w:t>
+      </w:r>
+    </w:p>
+    <w:p>
+      <w:r>
+        <w:t>The Frontend is built using following layers:</w:t>
+      </w:r>
+    </w:p>
+    <w:p>
+      <w:pPr>
+        <w:pStyle w:val="NormalWeb"/>
+        <w:numPr>
+          <w:ilvl w:val="0"/>
+          <w:numId w:val="14"/>
+        </w:numPr>
+        <w:shd w:val="clear" w:color="auto" w:fill="FFFFFF"/>
+        <w:rPr>
+          <w:rFonts w:asciiTheme="minorHAnsi" w:hAnsiTheme="minorHAnsi" w:cstheme="minorHAnsi"/>
+          <w:color w:val="343434"/>
+          <w:sz w:val="25"/>
+          <w:szCs w:val="25"/>
+        </w:rPr>
+      </w:pPr>
+      <w:r>
+        <w:rPr>
+          <w:rFonts w:asciiTheme="minorHAnsi" w:hAnsiTheme="minorHAnsi" w:cstheme="minorHAnsi"/>
+          <w:color w:val="343434"/>
+          <w:sz w:val="25"/>
+          <w:szCs w:val="25"/>
+        </w:rPr>
+        <w:t>View Layer: Views are used to represent the presentation layer which is provided to the end users</w:t>
+      </w:r>
+    </w:p>
+    <w:p>
+      <w:pPr>
+        <w:pStyle w:val="NormalWeb"/>
+        <w:numPr>
+          <w:ilvl w:val="0"/>
+          <w:numId w:val="14"/>
+        </w:numPr>
+        <w:shd w:val="clear" w:color="auto" w:fill="FFFFFF"/>
+        <w:rPr>
+          <w:rFonts w:asciiTheme="minorHAnsi" w:hAnsiTheme="minorHAnsi" w:cstheme="minorHAnsi"/>
+          <w:color w:val="343434"/>
+          <w:sz w:val="25"/>
+          <w:szCs w:val="25"/>
+        </w:rPr>
+      </w:pPr>
+      <w:r>
+        <w:rPr>
+          <w:rFonts w:asciiTheme="minorHAnsi" w:hAnsiTheme="minorHAnsi" w:cstheme="minorHAnsi"/>
+          <w:color w:val="343434"/>
+          <w:sz w:val="25"/>
+          <w:szCs w:val="25"/>
+        </w:rPr>
+        <w:t>Controller Layer: The Controller represents the layer that has the business logic. User events trigger the functions which are stored inside your controller. The user events are part of the controller.</w:t>
+      </w:r>
+    </w:p>
+    <w:p>
+      <w:pPr>
+        <w:pStyle w:val="NormalWeb"/>
+        <w:numPr>
+          <w:ilvl w:val="0"/>
+          <w:numId w:val="14"/>
+        </w:numPr>
+        <w:shd w:val="clear" w:color="auto" w:fill="FFFFFF"/>
+        <w:rPr>
+          <w:rFonts w:asciiTheme="minorHAnsi" w:hAnsiTheme="minorHAnsi" w:cstheme="minorHAnsi"/>
+          <w:color w:val="343434"/>
+          <w:sz w:val="25"/>
+          <w:szCs w:val="25"/>
+        </w:rPr>
+      </w:pPr>
+      <w:r>
+        <w:rPr>
+          <w:rFonts w:asciiTheme="minorHAnsi" w:hAnsiTheme="minorHAnsi" w:cstheme="minorHAnsi"/>
+          <w:color w:val="343434"/>
+          <w:sz w:val="25"/>
+          <w:szCs w:val="25"/>
+        </w:rPr>
+        <w:t>Services Layer: Models are used to represent your data. The data in your model can be as simple as just having primitive declarations</w:t>
+      </w:r>
+    </w:p>
+    <w:p/>
+    <w:p>
+      <w:r>
+        <w:t>The backend is built using the usual backend layers:</w:t>
+      </w:r>
+    </w:p>
+    <w:p>
+      <w:pPr>
+        <w:pStyle w:val="ListParagraph"/>
+        <w:numPr>
+          <w:ilvl w:val="0"/>
+          <w:numId w:val="13"/>
+        </w:numPr>
+      </w:pPr>
+      <w:r>
+        <w:t xml:space="preserve">Router Layer: defines which service entry points correspond to a given HTTP </w:t>
+      </w:r>
+      <w:proofErr w:type="spellStart"/>
+      <w:r>
+        <w:t>url</w:t>
+      </w:r>
+      <w:proofErr w:type="spellEnd"/>
+      <w:r>
+        <w:t>, and how parameters are to be read from the HTTP request</w:t>
+      </w:r>
+    </w:p>
+    <w:p>
+      <w:pPr>
+        <w:pStyle w:val="ListParagraph"/>
+        <w:numPr>
+          <w:ilvl w:val="0"/>
+          <w:numId w:val="13"/>
+        </w:numPr>
+      </w:pPr>
+      <w:r>
+        <w:lastRenderedPageBreak/>
+        <w:t>Service Layer: contains any business logic such as validations, defines the scope of business transactions</w:t>
+      </w:r>
+    </w:p>
+    <w:p>
+      <w:pPr>
+        <w:pStyle w:val="ListParagraph"/>
+        <w:numPr>
+          <w:ilvl w:val="0"/>
+          <w:numId w:val="13"/>
+        </w:numPr>
+      </w:pPr>
+      <w:r>
+        <w:t>Persistence Layer: maps the database to/from in-memory domain objects</w:t>
+      </w:r>
+    </w:p>
+    <w:p>
+      <w:bookmarkStart w:id="0" w:name="_GoBack"/>
+      <w:bookmarkEnd w:id="0"/>
+    </w:p>
+    <w:p>
+      <w:pPr>
+        <w:jc w:val="center"/>
+      </w:pPr>
+      <w:r>
+        <w:rPr>
+          <w:noProof/>
+          <w:lang w:eastAsia="en-IN"/>
+        </w:rPr>
+        <w:drawing>
+          <wp:inline distT="0" distB="0" distL="0" distR="0">
+            <wp:extent cx="3810000" cy="5810250"/>
+            <wp:effectExtent l="0" t="0" r="0" b="0"/>
+            <wp:docPr id="1" name="Picture 1" descr="AngularJs Spring MVC architecture"/>
+            <wp:cNvGraphicFramePr>
+              <a:graphicFrameLocks xmlns:a="http://schemas.openxmlformats.org/drawingml/2006/main" noChangeAspect="1"/>
+            </wp:cNvGraphicFramePr>
+            <a:graphic xmlns:a="http://schemas.openxmlformats.org/drawingml/2006/main">
+              <a:graphicData uri="http://schemas.openxmlformats.org/drawingml/2006/picture">
+                <pic:pic xmlns:pic="http://schemas.openxmlformats.org/drawingml/2006/picture">
+                  <pic:nvPicPr>
+                    <pic:cNvPr id="0" name="Picture 1" descr="AngularJs Spring MVC architecture"/>
+                    <pic:cNvPicPr>
+                      <a:picLocks noChangeAspect="1" noChangeArrowheads="1"/>
+                    </pic:cNvPicPr>
+                  </pic:nvPicPr>
+                  <pic:blipFill>
+                    <a:blip r:embed="rId5">
+                      <a:extLst>
+                        <a:ext uri="{28A0092B-C50C-407E-A947-70E740481C1C}">
+                          <a14:useLocalDpi xmlns:a14="http://schemas.microsoft.com/office/drawing/2010/main" val="0"/>
+                        </a:ext>
+                      </a:extLst>
+                    </a:blip>
+                    <a:srcRect/>
+                    <a:stretch>
+                      <a:fillRect/>
+                    </a:stretch>
+                  </pic:blipFill>
+                  <pic:spPr bwMode="auto">
+                    <a:xfrm>
+                      <a:off x="0" y="0"/>
+                      <a:ext cx="3810000" cy="5810250"/>
+                    </a:xfrm>
+                    <a:prstGeom prst="rect">
+                      <a:avLst/>
+                    </a:prstGeom>
+                    <a:noFill/>
+                    <a:ln>
+                      <a:noFill/>
+                    </a:ln>
+                  </pic:spPr>
+                </pic:pic>
+              </a:graphicData>
+            </a:graphic>
+          </wp:inline>
+        </w:drawing>
+      </w:r>
+    </w:p>
     <w:sectPr>
       <w:pgSz w:w="11906" w:h="16838"/>
       <w:pgMar w:top="1440" w:right="1440" w:bottom="1440" w:left="1440" w:header="708" w:footer="708" w:gutter="0"/>
@@ -389,6 +1781,92 @@
 <file path=word/numbering.xml><?xml version="1.0" encoding="utf-8"?>
 <w:numbering xmlns:wpc="http://schemas.microsoft.com/office/word/2010/wordprocessingCanvas" xmlns:cx="http://schemas.microsoft.com/office/drawing/2014/chartex" xmlns:mc="http://schemas.openxmlformats.org/markup-compatibility/2006" xmlns:o="urn:schemas-microsoft-com:office:office" xmlns:r="http://schemas.openxmlformats.org/officeDocument/2006/relationships" xmlns:m="http://schemas.openxmlformats.org/officeDocument/2006/math" xmlns:v="urn:schemas-microsoft-com:vml" xmlns:wp14="http://schemas.microsoft.com/office/word/2010/wordprocessingDrawing" xmlns:wp="http://schemas.openxmlformats.org/drawingml/2006/wordprocessingDrawing" xmlns:w10="urn:schemas-microsoft-com:office:word" xmlns:w="http://schemas.openxmlformats.org/wordprocessingml/2006/main" xmlns:w14="http://schemas.microsoft.com/office/word/2010/wordml" xmlns:w15="http://schemas.microsoft.com/office/word/2012/wordml" xmlns:w16se="http://schemas.microsoft.com/office/word/2015/wordml/symex" xmlns:wpg="http://schemas.microsoft.com/office/word/2010/wordprocessingGroup" xmlns:wpi="http://schemas.microsoft.com/office/word/2010/wordprocessingInk" xmlns:wne="http://schemas.microsoft.com/office/word/2006/wordml" xmlns:wps="http://schemas.microsoft.com/office/word/2010/wordprocessingShape" mc:Ignorable="w14 w15 w16se wp14">
   <w:abstractNum w:abstractNumId="0" w15:restartNumberingAfterBreak="0">
+    <w:nsid w:val="070159CF"/>
+    <w:multiLevelType w:val="hybridMultilevel"/>
+    <w:tmpl w:val="925EAFBE"/>
+    <w:lvl w:ilvl="0" w:tplc="4009000F">
+      <w:start w:val="1"/>
+      <w:numFmt w:val="decimal"/>
+      <w:lvlText w:val="%1."/>
+      <w:lvlJc w:val="left"/>
+      <w:pPr>
+        <w:ind w:left="720" w:hanging="360"/>
+      </w:pPr>
+    </w:lvl>
+    <w:lvl w:ilvl="1" w:tplc="40090019" w:tentative="1">
+      <w:start w:val="1"/>
+      <w:numFmt w:val="lowerLetter"/>
+      <w:lvlText w:val="%2."/>
+      <w:lvlJc w:val="left"/>
+      <w:pPr>
+        <w:ind w:left="1440" w:hanging="360"/>
+      </w:pPr>
+    </w:lvl>
+    <w:lvl w:ilvl="2" w:tplc="4009001B" w:tentative="1">
+      <w:start w:val="1"/>
+      <w:numFmt w:val="lowerRoman"/>
+      <w:lvlText w:val="%3."/>
+      <w:lvlJc w:val="right"/>
+      <w:pPr>
+        <w:ind w:left="2160" w:hanging="180"/>
+      </w:pPr>
+    </w:lvl>
+    <w:lvl w:ilvl="3" w:tplc="4009000F" w:tentative="1">
+      <w:start w:val="1"/>
+      <w:numFmt w:val="decimal"/>
+      <w:lvlText w:val="%4."/>
+      <w:lvlJc w:val="left"/>
+      <w:pPr>
+        <w:ind w:left="2880" w:hanging="360"/>
+      </w:pPr>
+    </w:lvl>
+    <w:lvl w:ilvl="4" w:tplc="40090019" w:tentative="1">
+      <w:start w:val="1"/>
+      <w:numFmt w:val="lowerLetter"/>
+      <w:lvlText w:val="%5."/>
+      <w:lvlJc w:val="left"/>
+      <w:pPr>
+        <w:ind w:left="3600" w:hanging="360"/>
+      </w:pPr>
+    </w:lvl>
+    <w:lvl w:ilvl="5" w:tplc="4009001B" w:tentative="1">
+      <w:start w:val="1"/>
+      <w:numFmt w:val="lowerRoman"/>
+      <w:lvlText w:val="%6."/>
+      <w:lvlJc w:val="right"/>
+      <w:pPr>
+        <w:ind w:left="4320" w:hanging="180"/>
+      </w:pPr>
+    </w:lvl>
+    <w:lvl w:ilvl="6" w:tplc="4009000F" w:tentative="1">
+      <w:start w:val="1"/>
+      <w:numFmt w:val="decimal"/>
+      <w:lvlText w:val="%7."/>
+      <w:lvlJc w:val="left"/>
+      <w:pPr>
+        <w:ind w:left="5040" w:hanging="360"/>
+      </w:pPr>
+    </w:lvl>
+    <w:lvl w:ilvl="7" w:tplc="40090019" w:tentative="1">
+      <w:start w:val="1"/>
+      <w:numFmt w:val="lowerLetter"/>
+      <w:lvlText w:val="%8."/>
+      <w:lvlJc w:val="left"/>
+      <w:pPr>
+        <w:ind w:left="5760" w:hanging="360"/>
+      </w:pPr>
+    </w:lvl>
+    <w:lvl w:ilvl="8" w:tplc="4009001B" w:tentative="1">
+      <w:start w:val="1"/>
+      <w:numFmt w:val="lowerRoman"/>
+      <w:lvlText w:val="%9."/>
+      <w:lvlJc w:val="right"/>
+      <w:pPr>
+        <w:ind w:left="6480" w:hanging="180"/>
+      </w:pPr>
+    </w:lvl>
+  </w:abstractNum>
+  <w:abstractNum w:abstractNumId="1" w15:restartNumberingAfterBreak="0">
     <w:nsid w:val="08305877"/>
     <w:multiLevelType w:val="hybridMultilevel"/>
     <w:tmpl w:val="3FF046DA"/>
@@ -477,7 +1955,892 @@
       </w:pPr>
     </w:lvl>
   </w:abstractNum>
-  <w:abstractNum w:abstractNumId="1" w15:restartNumberingAfterBreak="0">
+  <w:abstractNum w:abstractNumId="2" w15:restartNumberingAfterBreak="0">
+    <w:nsid w:val="156D36B6"/>
+    <w:multiLevelType w:val="hybridMultilevel"/>
+    <w:tmpl w:val="0808660E"/>
+    <w:lvl w:ilvl="0" w:tplc="4009000F">
+      <w:start w:val="1"/>
+      <w:numFmt w:val="decimal"/>
+      <w:lvlText w:val="%1."/>
+      <w:lvlJc w:val="left"/>
+      <w:pPr>
+        <w:ind w:left="720" w:hanging="360"/>
+      </w:pPr>
+      <w:rPr>
+        <w:rFonts w:hint="default"/>
+      </w:rPr>
+    </w:lvl>
+    <w:lvl w:ilvl="1" w:tplc="40090019" w:tentative="1">
+      <w:start w:val="1"/>
+      <w:numFmt w:val="lowerLetter"/>
+      <w:lvlText w:val="%2."/>
+      <w:lvlJc w:val="left"/>
+      <w:pPr>
+        <w:ind w:left="1440" w:hanging="360"/>
+      </w:pPr>
+    </w:lvl>
+    <w:lvl w:ilvl="2" w:tplc="4009001B" w:tentative="1">
+      <w:start w:val="1"/>
+      <w:numFmt w:val="lowerRoman"/>
+      <w:lvlText w:val="%3."/>
+      <w:lvlJc w:val="right"/>
+      <w:pPr>
+        <w:ind w:left="2160" w:hanging="180"/>
+      </w:pPr>
+    </w:lvl>
+    <w:lvl w:ilvl="3" w:tplc="4009000F" w:tentative="1">
+      <w:start w:val="1"/>
+      <w:numFmt w:val="decimal"/>
+      <w:lvlText w:val="%4."/>
+      <w:lvlJc w:val="left"/>
+      <w:pPr>
+        <w:ind w:left="2880" w:hanging="360"/>
+      </w:pPr>
+    </w:lvl>
+    <w:lvl w:ilvl="4" w:tplc="40090019" w:tentative="1">
+      <w:start w:val="1"/>
+      <w:numFmt w:val="lowerLetter"/>
+      <w:lvlText w:val="%5."/>
+      <w:lvlJc w:val="left"/>
+      <w:pPr>
+        <w:ind w:left="3600" w:hanging="360"/>
+      </w:pPr>
+    </w:lvl>
+    <w:lvl w:ilvl="5" w:tplc="4009001B" w:tentative="1">
+      <w:start w:val="1"/>
+      <w:numFmt w:val="lowerRoman"/>
+      <w:lvlText w:val="%6."/>
+      <w:lvlJc w:val="right"/>
+      <w:pPr>
+        <w:ind w:left="4320" w:hanging="180"/>
+      </w:pPr>
+    </w:lvl>
+    <w:lvl w:ilvl="6" w:tplc="4009000F" w:tentative="1">
+      <w:start w:val="1"/>
+      <w:numFmt w:val="decimal"/>
+      <w:lvlText w:val="%7."/>
+      <w:lvlJc w:val="left"/>
+      <w:pPr>
+        <w:ind w:left="5040" w:hanging="360"/>
+      </w:pPr>
+    </w:lvl>
+    <w:lvl w:ilvl="7" w:tplc="40090019" w:tentative="1">
+      <w:start w:val="1"/>
+      <w:numFmt w:val="lowerLetter"/>
+      <w:lvlText w:val="%8."/>
+      <w:lvlJc w:val="left"/>
+      <w:pPr>
+        <w:ind w:left="5760" w:hanging="360"/>
+      </w:pPr>
+    </w:lvl>
+    <w:lvl w:ilvl="8" w:tplc="4009001B" w:tentative="1">
+      <w:start w:val="1"/>
+      <w:numFmt w:val="lowerRoman"/>
+      <w:lvlText w:val="%9."/>
+      <w:lvlJc w:val="right"/>
+      <w:pPr>
+        <w:ind w:left="6480" w:hanging="180"/>
+      </w:pPr>
+    </w:lvl>
+  </w:abstractNum>
+  <w:abstractNum w:abstractNumId="3" w15:restartNumberingAfterBreak="0">
+    <w:nsid w:val="29862BB1"/>
+    <w:multiLevelType w:val="hybridMultilevel"/>
+    <w:tmpl w:val="C6FA176A"/>
+    <w:lvl w:ilvl="0" w:tplc="4009000F">
+      <w:start w:val="1"/>
+      <w:numFmt w:val="decimal"/>
+      <w:lvlText w:val="%1."/>
+      <w:lvlJc w:val="left"/>
+      <w:pPr>
+        <w:ind w:left="720" w:hanging="360"/>
+      </w:pPr>
+      <w:rPr>
+        <w:rFonts w:hint="default"/>
+      </w:rPr>
+    </w:lvl>
+    <w:lvl w:ilvl="1" w:tplc="40090019" w:tentative="1">
+      <w:start w:val="1"/>
+      <w:numFmt w:val="lowerLetter"/>
+      <w:lvlText w:val="%2."/>
+      <w:lvlJc w:val="left"/>
+      <w:pPr>
+        <w:ind w:left="1440" w:hanging="360"/>
+      </w:pPr>
+    </w:lvl>
+    <w:lvl w:ilvl="2" w:tplc="4009001B" w:tentative="1">
+      <w:start w:val="1"/>
+      <w:numFmt w:val="lowerRoman"/>
+      <w:lvlText w:val="%3."/>
+      <w:lvlJc w:val="right"/>
+      <w:pPr>
+        <w:ind w:left="2160" w:hanging="180"/>
+      </w:pPr>
+    </w:lvl>
+    <w:lvl w:ilvl="3" w:tplc="4009000F" w:tentative="1">
+      <w:start w:val="1"/>
+      <w:numFmt w:val="decimal"/>
+      <w:lvlText w:val="%4."/>
+      <w:lvlJc w:val="left"/>
+      <w:pPr>
+        <w:ind w:left="2880" w:hanging="360"/>
+      </w:pPr>
+    </w:lvl>
+    <w:lvl w:ilvl="4" w:tplc="40090019" w:tentative="1">
+      <w:start w:val="1"/>
+      <w:numFmt w:val="lowerLetter"/>
+      <w:lvlText w:val="%5."/>
+      <w:lvlJc w:val="left"/>
+      <w:pPr>
+        <w:ind w:left="3600" w:hanging="360"/>
+      </w:pPr>
+    </w:lvl>
+    <w:lvl w:ilvl="5" w:tplc="4009001B" w:tentative="1">
+      <w:start w:val="1"/>
+      <w:numFmt w:val="lowerRoman"/>
+      <w:lvlText w:val="%6."/>
+      <w:lvlJc w:val="right"/>
+      <w:pPr>
+        <w:ind w:left="4320" w:hanging="180"/>
+      </w:pPr>
+    </w:lvl>
+    <w:lvl w:ilvl="6" w:tplc="4009000F" w:tentative="1">
+      <w:start w:val="1"/>
+      <w:numFmt w:val="decimal"/>
+      <w:lvlText w:val="%7."/>
+      <w:lvlJc w:val="left"/>
+      <w:pPr>
+        <w:ind w:left="5040" w:hanging="360"/>
+      </w:pPr>
+    </w:lvl>
+    <w:lvl w:ilvl="7" w:tplc="40090019" w:tentative="1">
+      <w:start w:val="1"/>
+      <w:numFmt w:val="lowerLetter"/>
+      <w:lvlText w:val="%8."/>
+      <w:lvlJc w:val="left"/>
+      <w:pPr>
+        <w:ind w:left="5760" w:hanging="360"/>
+      </w:pPr>
+    </w:lvl>
+    <w:lvl w:ilvl="8" w:tplc="4009001B" w:tentative="1">
+      <w:start w:val="1"/>
+      <w:numFmt w:val="lowerRoman"/>
+      <w:lvlText w:val="%9."/>
+      <w:lvlJc w:val="right"/>
+      <w:pPr>
+        <w:ind w:left="6480" w:hanging="180"/>
+      </w:pPr>
+    </w:lvl>
+  </w:abstractNum>
+  <w:abstractNum w:abstractNumId="4" w15:restartNumberingAfterBreak="0">
+    <w:nsid w:val="34F30FE2"/>
+    <w:multiLevelType w:val="hybridMultilevel"/>
+    <w:tmpl w:val="EDA203FC"/>
+    <w:lvl w:ilvl="0" w:tplc="40090001">
+      <w:start w:val="1"/>
+      <w:numFmt w:val="bullet"/>
+      <w:lvlText w:val=""/>
+      <w:lvlJc w:val="left"/>
+      <w:pPr>
+        <w:ind w:left="720" w:hanging="360"/>
+      </w:pPr>
+      <w:rPr>
+        <w:rFonts w:ascii="Symbol" w:hAnsi="Symbol" w:hint="default"/>
+      </w:rPr>
+    </w:lvl>
+    <w:lvl w:ilvl="1" w:tplc="40090003" w:tentative="1">
+      <w:start w:val="1"/>
+      <w:numFmt w:val="bullet"/>
+      <w:lvlText w:val="o"/>
+      <w:lvlJc w:val="left"/>
+      <w:pPr>
+        <w:ind w:left="1440" w:hanging="360"/>
+      </w:pPr>
+      <w:rPr>
+        <w:rFonts w:ascii="Courier New" w:hAnsi="Courier New" w:cs="Courier New" w:hint="default"/>
+      </w:rPr>
+    </w:lvl>
+    <w:lvl w:ilvl="2" w:tplc="40090005" w:tentative="1">
+      <w:start w:val="1"/>
+      <w:numFmt w:val="bullet"/>
+      <w:lvlText w:val=""/>
+      <w:lvlJc w:val="left"/>
+      <w:pPr>
+        <w:ind w:left="2160" w:hanging="360"/>
+      </w:pPr>
+      <w:rPr>
+        <w:rFonts w:ascii="Wingdings" w:hAnsi="Wingdings" w:hint="default"/>
+      </w:rPr>
+    </w:lvl>
+    <w:lvl w:ilvl="3" w:tplc="40090001" w:tentative="1">
+      <w:start w:val="1"/>
+      <w:numFmt w:val="bullet"/>
+      <w:lvlText w:val=""/>
+      <w:lvlJc w:val="left"/>
+      <w:pPr>
+        <w:ind w:left="2880" w:hanging="360"/>
+      </w:pPr>
+      <w:rPr>
+        <w:rFonts w:ascii="Symbol" w:hAnsi="Symbol" w:hint="default"/>
+      </w:rPr>
+    </w:lvl>
+    <w:lvl w:ilvl="4" w:tplc="40090003" w:tentative="1">
+      <w:start w:val="1"/>
+      <w:numFmt w:val="bullet"/>
+      <w:lvlText w:val="o"/>
+      <w:lvlJc w:val="left"/>
+      <w:pPr>
+        <w:ind w:left="3600" w:hanging="360"/>
+      </w:pPr>
+      <w:rPr>
+        <w:rFonts w:ascii="Courier New" w:hAnsi="Courier New" w:cs="Courier New" w:hint="default"/>
+      </w:rPr>
+    </w:lvl>
+    <w:lvl w:ilvl="5" w:tplc="40090005" w:tentative="1">
+      <w:start w:val="1"/>
+      <w:numFmt w:val="bullet"/>
+      <w:lvlText w:val=""/>
+      <w:lvlJc w:val="left"/>
+      <w:pPr>
+        <w:ind w:left="4320" w:hanging="360"/>
+      </w:pPr>
+      <w:rPr>
+        <w:rFonts w:ascii="Wingdings" w:hAnsi="Wingdings" w:hint="default"/>
+      </w:rPr>
+    </w:lvl>
+    <w:lvl w:ilvl="6" w:tplc="40090001" w:tentative="1">
+      <w:start w:val="1"/>
+      <w:numFmt w:val="bullet"/>
+      <w:lvlText w:val=""/>
+      <w:lvlJc w:val="left"/>
+      <w:pPr>
+        <w:ind w:left="5040" w:hanging="360"/>
+      </w:pPr>
+      <w:rPr>
+        <w:rFonts w:ascii="Symbol" w:hAnsi="Symbol" w:hint="default"/>
+      </w:rPr>
+    </w:lvl>
+    <w:lvl w:ilvl="7" w:tplc="40090003" w:tentative="1">
+      <w:start w:val="1"/>
+      <w:numFmt w:val="bullet"/>
+      <w:lvlText w:val="o"/>
+      <w:lvlJc w:val="left"/>
+      <w:pPr>
+        <w:ind w:left="5760" w:hanging="360"/>
+      </w:pPr>
+      <w:rPr>
+        <w:rFonts w:ascii="Courier New" w:hAnsi="Courier New" w:cs="Courier New" w:hint="default"/>
+      </w:rPr>
+    </w:lvl>
+    <w:lvl w:ilvl="8" w:tplc="40090005" w:tentative="1">
+      <w:start w:val="1"/>
+      <w:numFmt w:val="bullet"/>
+      <w:lvlText w:val=""/>
+      <w:lvlJc w:val="left"/>
+      <w:pPr>
+        <w:ind w:left="6480" w:hanging="360"/>
+      </w:pPr>
+      <w:rPr>
+        <w:rFonts w:ascii="Wingdings" w:hAnsi="Wingdings" w:hint="default"/>
+      </w:rPr>
+    </w:lvl>
+  </w:abstractNum>
+  <w:abstractNum w:abstractNumId="5" w15:restartNumberingAfterBreak="0">
+    <w:nsid w:val="383C15A8"/>
+    <w:multiLevelType w:val="hybridMultilevel"/>
+    <w:tmpl w:val="887EB5B4"/>
+    <w:lvl w:ilvl="0" w:tplc="4009000F">
+      <w:start w:val="1"/>
+      <w:numFmt w:val="decimal"/>
+      <w:lvlText w:val="%1."/>
+      <w:lvlJc w:val="left"/>
+      <w:pPr>
+        <w:ind w:left="720" w:hanging="360"/>
+      </w:pPr>
+      <w:rPr>
+        <w:rFonts w:hint="default"/>
+      </w:rPr>
+    </w:lvl>
+    <w:lvl w:ilvl="1" w:tplc="40090019" w:tentative="1">
+      <w:start w:val="1"/>
+      <w:numFmt w:val="lowerLetter"/>
+      <w:lvlText w:val="%2."/>
+      <w:lvlJc w:val="left"/>
+      <w:pPr>
+        <w:ind w:left="1440" w:hanging="360"/>
+      </w:pPr>
+    </w:lvl>
+    <w:lvl w:ilvl="2" w:tplc="4009001B" w:tentative="1">
+      <w:start w:val="1"/>
+      <w:numFmt w:val="lowerRoman"/>
+      <w:lvlText w:val="%3."/>
+      <w:lvlJc w:val="right"/>
+      <w:pPr>
+        <w:ind w:left="2160" w:hanging="180"/>
+      </w:pPr>
+    </w:lvl>
+    <w:lvl w:ilvl="3" w:tplc="4009000F" w:tentative="1">
+      <w:start w:val="1"/>
+      <w:numFmt w:val="decimal"/>
+      <w:lvlText w:val="%4."/>
+      <w:lvlJc w:val="left"/>
+      <w:pPr>
+        <w:ind w:left="2880" w:hanging="360"/>
+      </w:pPr>
+    </w:lvl>
+    <w:lvl w:ilvl="4" w:tplc="40090019" w:tentative="1">
+      <w:start w:val="1"/>
+      <w:numFmt w:val="lowerLetter"/>
+      <w:lvlText w:val="%5."/>
+      <w:lvlJc w:val="left"/>
+      <w:pPr>
+        <w:ind w:left="3600" w:hanging="360"/>
+      </w:pPr>
+    </w:lvl>
+    <w:lvl w:ilvl="5" w:tplc="4009001B" w:tentative="1">
+      <w:start w:val="1"/>
+      <w:numFmt w:val="lowerRoman"/>
+      <w:lvlText w:val="%6."/>
+      <w:lvlJc w:val="right"/>
+      <w:pPr>
+        <w:ind w:left="4320" w:hanging="180"/>
+      </w:pPr>
+    </w:lvl>
+    <w:lvl w:ilvl="6" w:tplc="4009000F" w:tentative="1">
+      <w:start w:val="1"/>
+      <w:numFmt w:val="decimal"/>
+      <w:lvlText w:val="%7."/>
+      <w:lvlJc w:val="left"/>
+      <w:pPr>
+        <w:ind w:left="5040" w:hanging="360"/>
+      </w:pPr>
+    </w:lvl>
+    <w:lvl w:ilvl="7" w:tplc="40090019" w:tentative="1">
+      <w:start w:val="1"/>
+      <w:numFmt w:val="lowerLetter"/>
+      <w:lvlText w:val="%8."/>
+      <w:lvlJc w:val="left"/>
+      <w:pPr>
+        <w:ind w:left="5760" w:hanging="360"/>
+      </w:pPr>
+    </w:lvl>
+    <w:lvl w:ilvl="8" w:tplc="4009001B" w:tentative="1">
+      <w:start w:val="1"/>
+      <w:numFmt w:val="lowerRoman"/>
+      <w:lvlText w:val="%9."/>
+      <w:lvlJc w:val="right"/>
+      <w:pPr>
+        <w:ind w:left="6480" w:hanging="180"/>
+      </w:pPr>
+    </w:lvl>
+  </w:abstractNum>
+  <w:abstractNum w:abstractNumId="6" w15:restartNumberingAfterBreak="0">
+    <w:nsid w:val="3B0A2E09"/>
+    <w:multiLevelType w:val="hybridMultilevel"/>
+    <w:tmpl w:val="67AC99D2"/>
+    <w:lvl w:ilvl="0" w:tplc="4009000F">
+      <w:start w:val="1"/>
+      <w:numFmt w:val="decimal"/>
+      <w:lvlText w:val="%1."/>
+      <w:lvlJc w:val="left"/>
+      <w:pPr>
+        <w:ind w:left="720" w:hanging="360"/>
+      </w:pPr>
+      <w:rPr>
+        <w:rFonts w:hint="default"/>
+      </w:rPr>
+    </w:lvl>
+    <w:lvl w:ilvl="1" w:tplc="40090019" w:tentative="1">
+      <w:start w:val="1"/>
+      <w:numFmt w:val="lowerLetter"/>
+      <w:lvlText w:val="%2."/>
+      <w:lvlJc w:val="left"/>
+      <w:pPr>
+        <w:ind w:left="1440" w:hanging="360"/>
+      </w:pPr>
+    </w:lvl>
+    <w:lvl w:ilvl="2" w:tplc="4009001B" w:tentative="1">
+      <w:start w:val="1"/>
+      <w:numFmt w:val="lowerRoman"/>
+      <w:lvlText w:val="%3."/>
+      <w:lvlJc w:val="right"/>
+      <w:pPr>
+        <w:ind w:left="2160" w:hanging="180"/>
+      </w:pPr>
+    </w:lvl>
+    <w:lvl w:ilvl="3" w:tplc="4009000F" w:tentative="1">
+      <w:start w:val="1"/>
+      <w:numFmt w:val="decimal"/>
+      <w:lvlText w:val="%4."/>
+      <w:lvlJc w:val="left"/>
+      <w:pPr>
+        <w:ind w:left="2880" w:hanging="360"/>
+      </w:pPr>
+    </w:lvl>
+    <w:lvl w:ilvl="4" w:tplc="40090019" w:tentative="1">
+      <w:start w:val="1"/>
+      <w:numFmt w:val="lowerLetter"/>
+      <w:lvlText w:val="%5."/>
+      <w:lvlJc w:val="left"/>
+      <w:pPr>
+        <w:ind w:left="3600" w:hanging="360"/>
+      </w:pPr>
+    </w:lvl>
+    <w:lvl w:ilvl="5" w:tplc="4009001B" w:tentative="1">
+      <w:start w:val="1"/>
+      <w:numFmt w:val="lowerRoman"/>
+      <w:lvlText w:val="%6."/>
+      <w:lvlJc w:val="right"/>
+      <w:pPr>
+        <w:ind w:left="4320" w:hanging="180"/>
+      </w:pPr>
+    </w:lvl>
+    <w:lvl w:ilvl="6" w:tplc="4009000F" w:tentative="1">
+      <w:start w:val="1"/>
+      <w:numFmt w:val="decimal"/>
+      <w:lvlText w:val="%7."/>
+      <w:lvlJc w:val="left"/>
+      <w:pPr>
+        <w:ind w:left="5040" w:hanging="360"/>
+      </w:pPr>
+    </w:lvl>
+    <w:lvl w:ilvl="7" w:tplc="40090019" w:tentative="1">
+      <w:start w:val="1"/>
+      <w:numFmt w:val="lowerLetter"/>
+      <w:lvlText w:val="%8."/>
+      <w:lvlJc w:val="left"/>
+      <w:pPr>
+        <w:ind w:left="5760" w:hanging="360"/>
+      </w:pPr>
+    </w:lvl>
+    <w:lvl w:ilvl="8" w:tplc="4009001B" w:tentative="1">
+      <w:start w:val="1"/>
+      <w:numFmt w:val="lowerRoman"/>
+      <w:lvlText w:val="%9."/>
+      <w:lvlJc w:val="right"/>
+      <w:pPr>
+        <w:ind w:left="6480" w:hanging="180"/>
+      </w:pPr>
+    </w:lvl>
+  </w:abstractNum>
+  <w:abstractNum w:abstractNumId="7" w15:restartNumberingAfterBreak="0">
+    <w:nsid w:val="442D41A5"/>
+    <w:multiLevelType w:val="hybridMultilevel"/>
+    <w:tmpl w:val="67AC99D2"/>
+    <w:lvl w:ilvl="0" w:tplc="4009000F">
+      <w:start w:val="1"/>
+      <w:numFmt w:val="decimal"/>
+      <w:lvlText w:val="%1."/>
+      <w:lvlJc w:val="left"/>
+      <w:pPr>
+        <w:ind w:left="720" w:hanging="360"/>
+      </w:pPr>
+      <w:rPr>
+        <w:rFonts w:hint="default"/>
+      </w:rPr>
+    </w:lvl>
+    <w:lvl w:ilvl="1" w:tplc="40090019" w:tentative="1">
+      <w:start w:val="1"/>
+      <w:numFmt w:val="lowerLetter"/>
+      <w:lvlText w:val="%2."/>
+      <w:lvlJc w:val="left"/>
+      <w:pPr>
+        <w:ind w:left="1440" w:hanging="360"/>
+      </w:pPr>
+    </w:lvl>
+    <w:lvl w:ilvl="2" w:tplc="4009001B" w:tentative="1">
+      <w:start w:val="1"/>
+      <w:numFmt w:val="lowerRoman"/>
+      <w:lvlText w:val="%3."/>
+      <w:lvlJc w:val="right"/>
+      <w:pPr>
+        <w:ind w:left="2160" w:hanging="180"/>
+      </w:pPr>
+    </w:lvl>
+    <w:lvl w:ilvl="3" w:tplc="4009000F" w:tentative="1">
+      <w:start w:val="1"/>
+      <w:numFmt w:val="decimal"/>
+      <w:lvlText w:val="%4."/>
+      <w:lvlJc w:val="left"/>
+      <w:pPr>
+        <w:ind w:left="2880" w:hanging="360"/>
+      </w:pPr>
+    </w:lvl>
+    <w:lvl w:ilvl="4" w:tplc="40090019" w:tentative="1">
+      <w:start w:val="1"/>
+      <w:numFmt w:val="lowerLetter"/>
+      <w:lvlText w:val="%5."/>
+      <w:lvlJc w:val="left"/>
+      <w:pPr>
+        <w:ind w:left="3600" w:hanging="360"/>
+      </w:pPr>
+    </w:lvl>
+    <w:lvl w:ilvl="5" w:tplc="4009001B" w:tentative="1">
+      <w:start w:val="1"/>
+      <w:numFmt w:val="lowerRoman"/>
+      <w:lvlText w:val="%6."/>
+      <w:lvlJc w:val="right"/>
+      <w:pPr>
+        <w:ind w:left="4320" w:hanging="180"/>
+      </w:pPr>
+    </w:lvl>
+    <w:lvl w:ilvl="6" w:tplc="4009000F" w:tentative="1">
+      <w:start w:val="1"/>
+      <w:numFmt w:val="decimal"/>
+      <w:lvlText w:val="%7."/>
+      <w:lvlJc w:val="left"/>
+      <w:pPr>
+        <w:ind w:left="5040" w:hanging="360"/>
+      </w:pPr>
+    </w:lvl>
+    <w:lvl w:ilvl="7" w:tplc="40090019" w:tentative="1">
+      <w:start w:val="1"/>
+      <w:numFmt w:val="lowerLetter"/>
+      <w:lvlText w:val="%8."/>
+      <w:lvlJc w:val="left"/>
+      <w:pPr>
+        <w:ind w:left="5760" w:hanging="360"/>
+      </w:pPr>
+    </w:lvl>
+    <w:lvl w:ilvl="8" w:tplc="4009001B" w:tentative="1">
+      <w:start w:val="1"/>
+      <w:numFmt w:val="lowerRoman"/>
+      <w:lvlText w:val="%9."/>
+      <w:lvlJc w:val="right"/>
+      <w:pPr>
+        <w:ind w:left="6480" w:hanging="180"/>
+      </w:pPr>
+    </w:lvl>
+  </w:abstractNum>
+  <w:abstractNum w:abstractNumId="8" w15:restartNumberingAfterBreak="0">
+    <w:nsid w:val="5083673C"/>
+    <w:multiLevelType w:val="hybridMultilevel"/>
+    <w:tmpl w:val="770A6102"/>
+    <w:lvl w:ilvl="0" w:tplc="4009000F">
+      <w:start w:val="1"/>
+      <w:numFmt w:val="decimal"/>
+      <w:lvlText w:val="%1."/>
+      <w:lvlJc w:val="left"/>
+      <w:pPr>
+        <w:ind w:left="720" w:hanging="360"/>
+      </w:pPr>
+      <w:rPr>
+        <w:rFonts w:hint="default"/>
+      </w:rPr>
+    </w:lvl>
+    <w:lvl w:ilvl="1" w:tplc="40090019" w:tentative="1">
+      <w:start w:val="1"/>
+      <w:numFmt w:val="lowerLetter"/>
+      <w:lvlText w:val="%2."/>
+      <w:lvlJc w:val="left"/>
+      <w:pPr>
+        <w:ind w:left="1440" w:hanging="360"/>
+      </w:pPr>
+    </w:lvl>
+    <w:lvl w:ilvl="2" w:tplc="4009001B" w:tentative="1">
+      <w:start w:val="1"/>
+      <w:numFmt w:val="lowerRoman"/>
+      <w:lvlText w:val="%3."/>
+      <w:lvlJc w:val="right"/>
+      <w:pPr>
+        <w:ind w:left="2160" w:hanging="180"/>
+      </w:pPr>
+    </w:lvl>
+    <w:lvl w:ilvl="3" w:tplc="4009000F" w:tentative="1">
+      <w:start w:val="1"/>
+      <w:numFmt w:val="decimal"/>
+      <w:lvlText w:val="%4."/>
+      <w:lvlJc w:val="left"/>
+      <w:pPr>
+        <w:ind w:left="2880" w:hanging="360"/>
+      </w:pPr>
+    </w:lvl>
+    <w:lvl w:ilvl="4" w:tplc="40090019" w:tentative="1">
+      <w:start w:val="1"/>
+      <w:numFmt w:val="lowerLetter"/>
+      <w:lvlText w:val="%5."/>
+      <w:lvlJc w:val="left"/>
+      <w:pPr>
+        <w:ind w:left="3600" w:hanging="360"/>
+      </w:pPr>
+    </w:lvl>
+    <w:lvl w:ilvl="5" w:tplc="4009001B" w:tentative="1">
+      <w:start w:val="1"/>
+      <w:numFmt w:val="lowerRoman"/>
+      <w:lvlText w:val="%6."/>
+      <w:lvlJc w:val="right"/>
+      <w:pPr>
+        <w:ind w:left="4320" w:hanging="180"/>
+      </w:pPr>
+    </w:lvl>
+    <w:lvl w:ilvl="6" w:tplc="4009000F" w:tentative="1">
+      <w:start w:val="1"/>
+      <w:numFmt w:val="decimal"/>
+      <w:lvlText w:val="%7."/>
+      <w:lvlJc w:val="left"/>
+      <w:pPr>
+        <w:ind w:left="5040" w:hanging="360"/>
+      </w:pPr>
+    </w:lvl>
+    <w:lvl w:ilvl="7" w:tplc="40090019" w:tentative="1">
+      <w:start w:val="1"/>
+      <w:numFmt w:val="lowerLetter"/>
+      <w:lvlText w:val="%8."/>
+      <w:lvlJc w:val="left"/>
+      <w:pPr>
+        <w:ind w:left="5760" w:hanging="360"/>
+      </w:pPr>
+    </w:lvl>
+    <w:lvl w:ilvl="8" w:tplc="4009001B" w:tentative="1">
+      <w:start w:val="1"/>
+      <w:numFmt w:val="lowerRoman"/>
+      <w:lvlText w:val="%9."/>
+      <w:lvlJc w:val="right"/>
+      <w:pPr>
+        <w:ind w:left="6480" w:hanging="180"/>
+      </w:pPr>
+    </w:lvl>
+  </w:abstractNum>
+  <w:abstractNum w:abstractNumId="9" w15:restartNumberingAfterBreak="0">
+    <w:nsid w:val="537B66EC"/>
+    <w:multiLevelType w:val="hybridMultilevel"/>
+    <w:tmpl w:val="2BF0F236"/>
+    <w:lvl w:ilvl="0" w:tplc="40090001">
+      <w:start w:val="1"/>
+      <w:numFmt w:val="bullet"/>
+      <w:lvlText w:val=""/>
+      <w:lvlJc w:val="left"/>
+      <w:pPr>
+        <w:ind w:left="720" w:hanging="360"/>
+      </w:pPr>
+      <w:rPr>
+        <w:rFonts w:ascii="Symbol" w:hAnsi="Symbol" w:hint="default"/>
+      </w:rPr>
+    </w:lvl>
+    <w:lvl w:ilvl="1" w:tplc="40090019" w:tentative="1">
+      <w:start w:val="1"/>
+      <w:numFmt w:val="lowerLetter"/>
+      <w:lvlText w:val="%2."/>
+      <w:lvlJc w:val="left"/>
+      <w:pPr>
+        <w:ind w:left="1440" w:hanging="360"/>
+      </w:pPr>
+    </w:lvl>
+    <w:lvl w:ilvl="2" w:tplc="4009001B" w:tentative="1">
+      <w:start w:val="1"/>
+      <w:numFmt w:val="lowerRoman"/>
+      <w:lvlText w:val="%3."/>
+      <w:lvlJc w:val="right"/>
+      <w:pPr>
+        <w:ind w:left="2160" w:hanging="180"/>
+      </w:pPr>
+    </w:lvl>
+    <w:lvl w:ilvl="3" w:tplc="4009000F" w:tentative="1">
+      <w:start w:val="1"/>
+      <w:numFmt w:val="decimal"/>
+      <w:lvlText w:val="%4."/>
+      <w:lvlJc w:val="left"/>
+      <w:pPr>
+        <w:ind w:left="2880" w:hanging="360"/>
+      </w:pPr>
+    </w:lvl>
+    <w:lvl w:ilvl="4" w:tplc="40090019" w:tentative="1">
+      <w:start w:val="1"/>
+      <w:numFmt w:val="lowerLetter"/>
+      <w:lvlText w:val="%5."/>
+      <w:lvlJc w:val="left"/>
+      <w:pPr>
+        <w:ind w:left="3600" w:hanging="360"/>
+      </w:pPr>
+    </w:lvl>
+    <w:lvl w:ilvl="5" w:tplc="4009001B" w:tentative="1">
+      <w:start w:val="1"/>
+      <w:numFmt w:val="lowerRoman"/>
+      <w:lvlText w:val="%6."/>
+      <w:lvlJc w:val="right"/>
+      <w:pPr>
+        <w:ind w:left="4320" w:hanging="180"/>
+      </w:pPr>
+    </w:lvl>
+    <w:lvl w:ilvl="6" w:tplc="4009000F" w:tentative="1">
+      <w:start w:val="1"/>
+      <w:numFmt w:val="decimal"/>
+      <w:lvlText w:val="%7."/>
+      <w:lvlJc w:val="left"/>
+      <w:pPr>
+        <w:ind w:left="5040" w:hanging="360"/>
+      </w:pPr>
+    </w:lvl>
+    <w:lvl w:ilvl="7" w:tplc="40090019" w:tentative="1">
+      <w:start w:val="1"/>
+      <w:numFmt w:val="lowerLetter"/>
+      <w:lvlText w:val="%8."/>
+      <w:lvlJc w:val="left"/>
+      <w:pPr>
+        <w:ind w:left="5760" w:hanging="360"/>
+      </w:pPr>
+    </w:lvl>
+    <w:lvl w:ilvl="8" w:tplc="4009001B" w:tentative="1">
+      <w:start w:val="1"/>
+      <w:numFmt w:val="lowerRoman"/>
+      <w:lvlText w:val="%9."/>
+      <w:lvlJc w:val="right"/>
+      <w:pPr>
+        <w:ind w:left="6480" w:hanging="180"/>
+      </w:pPr>
+    </w:lvl>
+  </w:abstractNum>
+  <w:abstractNum w:abstractNumId="10" w15:restartNumberingAfterBreak="0">
+    <w:nsid w:val="57A33DDF"/>
+    <w:multiLevelType w:val="multilevel"/>
+    <w:tmpl w:val="C87610A8"/>
+    <w:lvl w:ilvl="0">
+      <w:start w:val="1"/>
+      <w:numFmt w:val="bullet"/>
+      <w:lvlText w:val=""/>
+      <w:lvlJc w:val="left"/>
+      <w:pPr>
+        <w:tabs>
+          <w:tab w:val="num" w:pos="720"/>
+        </w:tabs>
+        <w:ind w:left="720" w:hanging="360"/>
+      </w:pPr>
+      <w:rPr>
+        <w:rFonts w:ascii="Symbol" w:hAnsi="Symbol" w:hint="default"/>
+        <w:sz w:val="20"/>
+      </w:rPr>
+    </w:lvl>
+    <w:lvl w:ilvl="1" w:tentative="1">
+      <w:start w:val="1"/>
+      <w:numFmt w:val="bullet"/>
+      <w:lvlText w:val="o"/>
+      <w:lvlJc w:val="left"/>
+      <w:pPr>
+        <w:tabs>
+          <w:tab w:val="num" w:pos="1440"/>
+        </w:tabs>
+        <w:ind w:left="1440" w:hanging="360"/>
+      </w:pPr>
+      <w:rPr>
+        <w:rFonts w:ascii="Courier New" w:hAnsi="Courier New" w:hint="default"/>
+        <w:sz w:val="20"/>
+      </w:rPr>
+    </w:lvl>
+    <w:lvl w:ilvl="2" w:tentative="1">
+      <w:start w:val="1"/>
+      <w:numFmt w:val="bullet"/>
+      <w:lvlText w:val=""/>
+      <w:lvlJc w:val="left"/>
+      <w:pPr>
+        <w:tabs>
+          <w:tab w:val="num" w:pos="2160"/>
+        </w:tabs>
+        <w:ind w:left="2160" w:hanging="360"/>
+      </w:pPr>
+      <w:rPr>
+        <w:rFonts w:ascii="Wingdings" w:hAnsi="Wingdings" w:hint="default"/>
+        <w:sz w:val="20"/>
+      </w:rPr>
+    </w:lvl>
+    <w:lvl w:ilvl="3" w:tentative="1">
+      <w:start w:val="1"/>
+      <w:numFmt w:val="bullet"/>
+      <w:lvlText w:val=""/>
+      <w:lvlJc w:val="left"/>
+      <w:pPr>
+        <w:tabs>
+          <w:tab w:val="num" w:pos="2880"/>
+        </w:tabs>
+        <w:ind w:left="2880" w:hanging="360"/>
+      </w:pPr>
+      <w:rPr>
+        <w:rFonts w:ascii="Wingdings" w:hAnsi="Wingdings" w:hint="default"/>
+        <w:sz w:val="20"/>
+      </w:rPr>
+    </w:lvl>
+    <w:lvl w:ilvl="4" w:tentative="1">
+      <w:start w:val="1"/>
+      <w:numFmt w:val="bullet"/>
+      <w:lvlText w:val=""/>
+      <w:lvlJc w:val="left"/>
+      <w:pPr>
+        <w:tabs>
+          <w:tab w:val="num" w:pos="3600"/>
+        </w:tabs>
+        <w:ind w:left="3600" w:hanging="360"/>
+      </w:pPr>
+      <w:rPr>
+        <w:rFonts w:ascii="Wingdings" w:hAnsi="Wingdings" w:hint="default"/>
+        <w:sz w:val="20"/>
+      </w:rPr>
+    </w:lvl>
+    <w:lvl w:ilvl="5" w:tentative="1">
+      <w:start w:val="1"/>
+      <w:numFmt w:val="bullet"/>
+      <w:lvlText w:val=""/>
+      <w:lvlJc w:val="left"/>
+      <w:pPr>
+        <w:tabs>
+          <w:tab w:val="num" w:pos="4320"/>
+        </w:tabs>
+        <w:ind w:left="4320" w:hanging="360"/>
+      </w:pPr>
+      <w:rPr>
+        <w:rFonts w:ascii="Wingdings" w:hAnsi="Wingdings" w:hint="default"/>
+        <w:sz w:val="20"/>
+      </w:rPr>
+    </w:lvl>
+    <w:lvl w:ilvl="6" w:tentative="1">
+      <w:start w:val="1"/>
+      <w:numFmt w:val="bullet"/>
+      <w:lvlText w:val=""/>
+      <w:lvlJc w:val="left"/>
+      <w:pPr>
+        <w:tabs>
+          <w:tab w:val="num" w:pos="5040"/>
+        </w:tabs>
+        <w:ind w:left="5040" w:hanging="360"/>
+      </w:pPr>
+      <w:rPr>
+        <w:rFonts w:ascii="Wingdings" w:hAnsi="Wingdings" w:hint="default"/>
+        <w:sz w:val="20"/>
+      </w:rPr>
+    </w:lvl>
+    <w:lvl w:ilvl="7" w:tentative="1">
+      <w:start w:val="1"/>
+      <w:numFmt w:val="bullet"/>
+      <w:lvlText w:val=""/>
+      <w:lvlJc w:val="left"/>
+      <w:pPr>
+        <w:tabs>
+          <w:tab w:val="num" w:pos="5760"/>
+        </w:tabs>
+        <w:ind w:left="5760" w:hanging="360"/>
+      </w:pPr>
+      <w:rPr>
+        <w:rFonts w:ascii="Wingdings" w:hAnsi="Wingdings" w:hint="default"/>
+        <w:sz w:val="20"/>
+      </w:rPr>
+    </w:lvl>
+    <w:lvl w:ilvl="8" w:tentative="1">
+      <w:start w:val="1"/>
+      <w:numFmt w:val="bullet"/>
+      <w:lvlText w:val=""/>
+      <w:lvlJc w:val="left"/>
+      <w:pPr>
+        <w:tabs>
+          <w:tab w:val="num" w:pos="6480"/>
+        </w:tabs>
+        <w:ind w:left="6480" w:hanging="360"/>
+      </w:pPr>
+      <w:rPr>
+        <w:rFonts w:ascii="Wingdings" w:hAnsi="Wingdings" w:hint="default"/>
+        <w:sz w:val="20"/>
+      </w:rPr>
+    </w:lvl>
+  </w:abstractNum>
+  <w:abstractNum w:abstractNumId="11" w15:restartNumberingAfterBreak="0">
     <w:nsid w:val="61F95E2B"/>
     <w:multiLevelType w:val="hybridMultilevel"/>
     <w:tmpl w:val="3088465E"/>
@@ -566,11 +2929,225 @@
       </w:pPr>
     </w:lvl>
   </w:abstractNum>
+  <w:abstractNum w:abstractNumId="12" w15:restartNumberingAfterBreak="0">
+    <w:nsid w:val="67196665"/>
+    <w:multiLevelType w:val="hybridMultilevel"/>
+    <w:tmpl w:val="E8B621C8"/>
+    <w:lvl w:ilvl="0" w:tplc="4009000F">
+      <w:start w:val="1"/>
+      <w:numFmt w:val="decimal"/>
+      <w:lvlText w:val="%1."/>
+      <w:lvlJc w:val="left"/>
+      <w:pPr>
+        <w:ind w:left="720" w:hanging="360"/>
+      </w:pPr>
+      <w:rPr>
+        <w:rFonts w:hint="default"/>
+      </w:rPr>
+    </w:lvl>
+    <w:lvl w:ilvl="1" w:tplc="40090019" w:tentative="1">
+      <w:start w:val="1"/>
+      <w:numFmt w:val="lowerLetter"/>
+      <w:lvlText w:val="%2."/>
+      <w:lvlJc w:val="left"/>
+      <w:pPr>
+        <w:ind w:left="1440" w:hanging="360"/>
+      </w:pPr>
+    </w:lvl>
+    <w:lvl w:ilvl="2" w:tplc="4009001B" w:tentative="1">
+      <w:start w:val="1"/>
+      <w:numFmt w:val="lowerRoman"/>
+      <w:lvlText w:val="%3."/>
+      <w:lvlJc w:val="right"/>
+      <w:pPr>
+        <w:ind w:left="2160" w:hanging="180"/>
+      </w:pPr>
+    </w:lvl>
+    <w:lvl w:ilvl="3" w:tplc="4009000F" w:tentative="1">
+      <w:start w:val="1"/>
+      <w:numFmt w:val="decimal"/>
+      <w:lvlText w:val="%4."/>
+      <w:lvlJc w:val="left"/>
+      <w:pPr>
+        <w:ind w:left="2880" w:hanging="360"/>
+      </w:pPr>
+    </w:lvl>
+    <w:lvl w:ilvl="4" w:tplc="40090019" w:tentative="1">
+      <w:start w:val="1"/>
+      <w:numFmt w:val="lowerLetter"/>
+      <w:lvlText w:val="%5."/>
+      <w:lvlJc w:val="left"/>
+      <w:pPr>
+        <w:ind w:left="3600" w:hanging="360"/>
+      </w:pPr>
+    </w:lvl>
+    <w:lvl w:ilvl="5" w:tplc="4009001B" w:tentative="1">
+      <w:start w:val="1"/>
+      <w:numFmt w:val="lowerRoman"/>
+      <w:lvlText w:val="%6."/>
+      <w:lvlJc w:val="right"/>
+      <w:pPr>
+        <w:ind w:left="4320" w:hanging="180"/>
+      </w:pPr>
+    </w:lvl>
+    <w:lvl w:ilvl="6" w:tplc="4009000F" w:tentative="1">
+      <w:start w:val="1"/>
+      <w:numFmt w:val="decimal"/>
+      <w:lvlText w:val="%7."/>
+      <w:lvlJc w:val="left"/>
+      <w:pPr>
+        <w:ind w:left="5040" w:hanging="360"/>
+      </w:pPr>
+    </w:lvl>
+    <w:lvl w:ilvl="7" w:tplc="40090019" w:tentative="1">
+      <w:start w:val="1"/>
+      <w:numFmt w:val="lowerLetter"/>
+      <w:lvlText w:val="%8."/>
+      <w:lvlJc w:val="left"/>
+      <w:pPr>
+        <w:ind w:left="5760" w:hanging="360"/>
+      </w:pPr>
+    </w:lvl>
+    <w:lvl w:ilvl="8" w:tplc="4009001B" w:tentative="1">
+      <w:start w:val="1"/>
+      <w:numFmt w:val="lowerRoman"/>
+      <w:lvlText w:val="%9."/>
+      <w:lvlJc w:val="right"/>
+      <w:pPr>
+        <w:ind w:left="6480" w:hanging="180"/>
+      </w:pPr>
+    </w:lvl>
+  </w:abstractNum>
+  <w:abstractNum w:abstractNumId="13" w15:restartNumberingAfterBreak="0">
+    <w:nsid w:val="71E0781C"/>
+    <w:multiLevelType w:val="hybridMultilevel"/>
+    <w:tmpl w:val="201AE978"/>
+    <w:lvl w:ilvl="0" w:tplc="4009000F">
+      <w:start w:val="1"/>
+      <w:numFmt w:val="decimal"/>
+      <w:lvlText w:val="%1."/>
+      <w:lvlJc w:val="left"/>
+      <w:pPr>
+        <w:ind w:left="720" w:hanging="360"/>
+      </w:pPr>
+      <w:rPr>
+        <w:rFonts w:hint="default"/>
+      </w:rPr>
+    </w:lvl>
+    <w:lvl w:ilvl="1" w:tplc="40090019" w:tentative="1">
+      <w:start w:val="1"/>
+      <w:numFmt w:val="lowerLetter"/>
+      <w:lvlText w:val="%2."/>
+      <w:lvlJc w:val="left"/>
+      <w:pPr>
+        <w:ind w:left="1440" w:hanging="360"/>
+      </w:pPr>
+    </w:lvl>
+    <w:lvl w:ilvl="2" w:tplc="4009001B" w:tentative="1">
+      <w:start w:val="1"/>
+      <w:numFmt w:val="lowerRoman"/>
+      <w:lvlText w:val="%3."/>
+      <w:lvlJc w:val="right"/>
+      <w:pPr>
+        <w:ind w:left="2160" w:hanging="180"/>
+      </w:pPr>
+    </w:lvl>
+    <w:lvl w:ilvl="3" w:tplc="4009000F" w:tentative="1">
+      <w:start w:val="1"/>
+      <w:numFmt w:val="decimal"/>
+      <w:lvlText w:val="%4."/>
+      <w:lvlJc w:val="left"/>
+      <w:pPr>
+        <w:ind w:left="2880" w:hanging="360"/>
+      </w:pPr>
+    </w:lvl>
+    <w:lvl w:ilvl="4" w:tplc="40090019" w:tentative="1">
+      <w:start w:val="1"/>
+      <w:numFmt w:val="lowerLetter"/>
+      <w:lvlText w:val="%5."/>
+      <w:lvlJc w:val="left"/>
+      <w:pPr>
+        <w:ind w:left="3600" w:hanging="360"/>
+      </w:pPr>
+    </w:lvl>
+    <w:lvl w:ilvl="5" w:tplc="4009001B" w:tentative="1">
+      <w:start w:val="1"/>
+      <w:numFmt w:val="lowerRoman"/>
+      <w:lvlText w:val="%6."/>
+      <w:lvlJc w:val="right"/>
+      <w:pPr>
+        <w:ind w:left="4320" w:hanging="180"/>
+      </w:pPr>
+    </w:lvl>
+    <w:lvl w:ilvl="6" w:tplc="4009000F" w:tentative="1">
+      <w:start w:val="1"/>
+      <w:numFmt w:val="decimal"/>
+      <w:lvlText w:val="%7."/>
+      <w:lvlJc w:val="left"/>
+      <w:pPr>
+        <w:ind w:left="5040" w:hanging="360"/>
+      </w:pPr>
+    </w:lvl>
+    <w:lvl w:ilvl="7" w:tplc="40090019" w:tentative="1">
+      <w:start w:val="1"/>
+      <w:numFmt w:val="lowerLetter"/>
+      <w:lvlText w:val="%8."/>
+      <w:lvlJc w:val="left"/>
+      <w:pPr>
+        <w:ind w:left="5760" w:hanging="360"/>
+      </w:pPr>
+    </w:lvl>
+    <w:lvl w:ilvl="8" w:tplc="4009001B" w:tentative="1">
+      <w:start w:val="1"/>
+      <w:numFmt w:val="lowerRoman"/>
+      <w:lvlText w:val="%9."/>
+      <w:lvlJc w:val="right"/>
+      <w:pPr>
+        <w:ind w:left="6480" w:hanging="180"/>
+      </w:pPr>
+    </w:lvl>
+  </w:abstractNum>
   <w:num w:numId="1">
+    <w:abstractNumId w:val="1"/>
+  </w:num>
+  <w:num w:numId="2">
+    <w:abstractNumId w:val="11"/>
+  </w:num>
+  <w:num w:numId="3">
+    <w:abstractNumId w:val="4"/>
+  </w:num>
+  <w:num w:numId="4">
     <w:abstractNumId w:val="0"/>
   </w:num>
-  <w:num w:numId="2">
-    <w:abstractNumId w:val="1"/>
+  <w:num w:numId="5">
+    <w:abstractNumId w:val="13"/>
+  </w:num>
+  <w:num w:numId="6">
+    <w:abstractNumId w:val="5"/>
+  </w:num>
+  <w:num w:numId="7">
+    <w:abstractNumId w:val="8"/>
+  </w:num>
+  <w:num w:numId="8">
+    <w:abstractNumId w:val="3"/>
+  </w:num>
+  <w:num w:numId="9">
+    <w:abstractNumId w:val="2"/>
+  </w:num>
+  <w:num w:numId="10">
+    <w:abstractNumId w:val="12"/>
+  </w:num>
+  <w:num w:numId="11">
+    <w:abstractNumId w:val="7"/>
+  </w:num>
+  <w:num w:numId="12">
+    <w:abstractNumId w:val="6"/>
+  </w:num>
+  <w:num w:numId="13">
+    <w:abstractNumId w:val="9"/>
+  </w:num>
+  <w:num w:numId="14">
+    <w:abstractNumId w:val="10"/>
   </w:num>
 </w:numbering>
 </file>
@@ -989,6 +3566,28 @@
       <w:szCs w:val="29"/>
     </w:rPr>
   </w:style>
+  <w:style w:type="paragraph" w:styleId="Heading2">
+    <w:name w:val="heading 2"/>
+    <w:basedOn w:val="Normal"/>
+    <w:next w:val="Normal"/>
+    <w:link w:val="Heading2Char"/>
+    <w:uiPriority w:val="9"/>
+    <w:unhideWhenUsed/>
+    <w:qFormat/>
+    <w:rsid w:val="00927EFD"/>
+    <w:pPr>
+      <w:keepNext/>
+      <w:keepLines/>
+      <w:spacing w:before="40" w:after="0"/>
+      <w:outlineLvl w:val="1"/>
+    </w:pPr>
+    <w:rPr>
+      <w:rFonts w:asciiTheme="majorHAnsi" w:eastAsiaTheme="majorEastAsia" w:hAnsiTheme="majorHAnsi" w:cstheme="majorBidi"/>
+      <w:color w:val="2E74B5" w:themeColor="accent1" w:themeShade="BF"/>
+      <w:sz w:val="26"/>
+      <w:szCs w:val="23"/>
+    </w:rPr>
+  </w:style>
   <w:style w:type="character" w:default="1" w:styleId="DefaultParagraphFont">
     <w:name w:val="Default Paragraph Font"/>
     <w:uiPriority w:val="1"/>
@@ -1073,6 +3672,55 @@
       <w:ind w:left="720"/>
       <w:contextualSpacing/>
     </w:pPr>
+  </w:style>
+  <w:style w:type="table" w:styleId="TableGrid">
+    <w:name w:val="Table Grid"/>
+    <w:basedOn w:val="TableNormal"/>
+    <w:uiPriority w:val="39"/>
+    <w:rsid w:val="000E5C51"/>
+    <w:pPr>
+      <w:spacing w:after="0" w:line="240" w:lineRule="auto"/>
+    </w:pPr>
+    <w:tblPr>
+      <w:tblBorders>
+        <w:top w:val="single" w:sz="4" w:space="0" w:color="auto"/>
+        <w:left w:val="single" w:sz="4" w:space="0" w:color="auto"/>
+        <w:bottom w:val="single" w:sz="4" w:space="0" w:color="auto"/>
+        <w:right w:val="single" w:sz="4" w:space="0" w:color="auto"/>
+        <w:insideH w:val="single" w:sz="4" w:space="0" w:color="auto"/>
+        <w:insideV w:val="single" w:sz="4" w:space="0" w:color="auto"/>
+      </w:tblBorders>
+    </w:tblPr>
+  </w:style>
+  <w:style w:type="character" w:customStyle="1" w:styleId="Heading2Char">
+    <w:name w:val="Heading 2 Char"/>
+    <w:basedOn w:val="DefaultParagraphFont"/>
+    <w:link w:val="Heading2"/>
+    <w:uiPriority w:val="9"/>
+    <w:rsid w:val="00927EFD"/>
+    <w:rPr>
+      <w:rFonts w:asciiTheme="majorHAnsi" w:eastAsiaTheme="majorEastAsia" w:hAnsiTheme="majorHAnsi" w:cstheme="majorBidi"/>
+      <w:color w:val="2E74B5" w:themeColor="accent1" w:themeShade="BF"/>
+      <w:sz w:val="26"/>
+      <w:szCs w:val="23"/>
+    </w:rPr>
+  </w:style>
+  <w:style w:type="paragraph" w:styleId="NormalWeb">
+    <w:name w:val="Normal (Web)"/>
+    <w:basedOn w:val="Normal"/>
+    <w:uiPriority w:val="99"/>
+    <w:semiHidden/>
+    <w:unhideWhenUsed/>
+    <w:rsid w:val="00157FD1"/>
+    <w:pPr>
+      <w:spacing w:before="100" w:beforeAutospacing="1" w:after="100" w:afterAutospacing="1" w:line="240" w:lineRule="auto"/>
+    </w:pPr>
+    <w:rPr>
+      <w:rFonts w:ascii="Times New Roman" w:eastAsia="Times New Roman" w:hAnsi="Times New Roman" w:cs="Times New Roman"/>
+      <w:sz w:val="24"/>
+      <w:szCs w:val="24"/>
+      <w:lang w:eastAsia="en-IN"/>
+    </w:rPr>
   </w:style>
 </w:styles>
 </file>

</xml_diff>

<commit_message>
User Login/Reg module added
</commit_message>
<xml_diff>
--- a/Documentation/Train Ticket Booking.docx
+++ b/Documentation/Train Ticket Booking.docx
@@ -43,23 +43,7 @@
           <w:sz w:val="24"/>
           <w:szCs w:val="22"/>
         </w:rPr>
-        <w:t xml:space="preserve">Build a Train Ticket Booking System that allows customers to book train tickets </w:t>
-      </w:r>
-      <w:proofErr w:type="gramStart"/>
-      <w:r>
-        <w:rPr>
-          <w:sz w:val="24"/>
-          <w:szCs w:val="22"/>
-        </w:rPr>
-        <w:t>online ,</w:t>
-      </w:r>
-      <w:proofErr w:type="gramEnd"/>
-      <w:r>
-        <w:rPr>
-          <w:sz w:val="24"/>
-          <w:szCs w:val="22"/>
-        </w:rPr>
-        <w:t xml:space="preserve"> search for availability of trains and seats and also allows for viewing and cancelling tickets online.</w:t>
+        <w:t>Build a Train Ticket Booking System that allows customers to book train tickets online , search for availability of trains and seats and also allows for viewing and cancelling tickets online.</w:t>
       </w:r>
     </w:p>
     <w:p>
@@ -822,16 +806,7 @@
               </w:rPr>
             </w:pPr>
             <w:r>
-              <w:t>User enters passenger details such as Name, Age, Gender,</w:t>
-            </w:r>
-            <w:r>
-              <w:t xml:space="preserve"> </w:t>
-            </w:r>
-            <w:r>
-              <w:t>etc</w:t>
-            </w:r>
-            <w:r>
-              <w:t>.</w:t>
+              <w:t>User enters passenger details such as Name, Age, Gender, etc.</w:t>
             </w:r>
           </w:p>
         </w:tc>
@@ -1174,10 +1149,7 @@
           </w:tcPr>
           <w:p>
             <w:r>
-              <w:t>Train &amp; Route</w:t>
-            </w:r>
-            <w:r>
-              <w:t xml:space="preserve"> Details(Mandatory):</w:t>
+              <w:t>Train &amp; Route Details(Mandatory):</w:t>
             </w:r>
           </w:p>
           <w:p>
@@ -1332,15 +1304,7 @@
           </w:tcPr>
           <w:p>
             <w:r>
-              <w:t xml:space="preserve">Train route will be added to </w:t>
-            </w:r>
-            <w:proofErr w:type="spellStart"/>
-            <w:r>
-              <w:t>databse</w:t>
-            </w:r>
-            <w:proofErr w:type="spellEnd"/>
-            <w:r>
-              <w:t>.</w:t>
+              <w:t>Train route will be added to databse.</w:t>
             </w:r>
           </w:p>
         </w:tc>
@@ -1439,10 +1403,7 @@
           </w:tcPr>
           <w:p>
             <w:r>
-              <w:t>Booking Details</w:t>
-            </w:r>
-            <w:r>
-              <w:t>:</w:t>
+              <w:t>Booking Details:</w:t>
             </w:r>
           </w:p>
           <w:p>
@@ -1481,13 +1442,7 @@
           </w:tcPr>
           <w:p>
             <w:r>
-              <w:t>[</w:t>
-            </w:r>
-            <w:r>
-              <w:t>User</w:t>
-            </w:r>
-            <w:r>
-              <w:t xml:space="preserve"> carries out the following steps]</w:t>
+              <w:t>[User carries out the following steps]</w:t>
             </w:r>
           </w:p>
           <w:p>
@@ -1511,13 +1466,7 @@
               </w:numPr>
             </w:pPr>
             <w:r>
-              <w:t xml:space="preserve"> Enter </w:t>
-            </w:r>
-            <w:r>
-              <w:t>unique Booking ID or select booking from the list</w:t>
-            </w:r>
-            <w:r>
-              <w:t>.</w:t>
+              <w:t xml:space="preserve"> Enter unique Booking ID or select booking from the list.</w:t>
             </w:r>
           </w:p>
           <w:p>
@@ -1571,202 +1520,90 @@
         <w:pStyle w:val="Heading1"/>
       </w:pPr>
       <w:r>
+        <w:lastRenderedPageBreak/>
         <w:t>Architecture Diagram: -[Draft]</w:t>
       </w:r>
     </w:p>
     <w:p>
+      <w:pPr>
+        <w:pStyle w:val="Heading1"/>
+      </w:pPr>
       <w:r>
-        <w:t>The Frontend is built using following layers:</w:t>
+        <w:t>ER Diagram:-</w:t>
       </w:r>
     </w:p>
     <w:p>
-      <w:pPr>
-        <w:pStyle w:val="NormalWeb"/>
-        <w:numPr>
-          <w:ilvl w:val="0"/>
-          <w:numId w:val="14"/>
-        </w:numPr>
-        <w:shd w:val="clear" w:color="auto" w:fill="FFFFFF"/>
-        <w:rPr>
-          <w:rFonts w:asciiTheme="minorHAnsi" w:hAnsiTheme="minorHAnsi" w:cstheme="minorHAnsi"/>
-          <w:color w:val="343434"/>
-          <w:sz w:val="25"/>
-          <w:szCs w:val="25"/>
-        </w:rPr>
-      </w:pPr>
       <w:r>
-        <w:rPr>
-          <w:rFonts w:asciiTheme="minorHAnsi" w:hAnsiTheme="minorHAnsi" w:cstheme="minorHAnsi"/>
-          <w:color w:val="343434"/>
-          <w:sz w:val="25"/>
-          <w:szCs w:val="25"/>
-        </w:rPr>
-        <w:t>View Layer: Views are used to represent the presentation layer which is provided to the end users</w:t>
+        <w:pict>
+          <v:shapetype id="_x0000_t75" coordsize="21600,21600" o:spt="75" o:preferrelative="t" path="m@4@5l@4@11@9@11@9@5xe" filled="f" stroked="f">
+            <v:stroke joinstyle="miter"/>
+            <v:formulas>
+              <v:f eqn="if lineDrawn pixelLineWidth 0"/>
+              <v:f eqn="sum @0 1 0"/>
+              <v:f eqn="sum 0 0 @1"/>
+              <v:f eqn="prod @2 1 2"/>
+              <v:f eqn="prod @3 21600 pixelWidth"/>
+              <v:f eqn="prod @3 21600 pixelHeight"/>
+              <v:f eqn="sum @0 0 1"/>
+              <v:f eqn="prod @6 1 2"/>
+              <v:f eqn="prod @7 21600 pixelWidth"/>
+              <v:f eqn="sum @8 21600 0"/>
+              <v:f eqn="prod @7 21600 pixelHeight"/>
+              <v:f eqn="sum @10 21600 0"/>
+            </v:formulas>
+            <v:path o:extrusionok="f" gradientshapeok="t" o:connecttype="rect"/>
+            <o:lock v:ext="edit" aspectratio="t"/>
+          </v:shapetype>
+          <v:shape id="_x0000_i1025" type="#_x0000_t75" style="width:6in;height:531.55pt">
+            <v:imagedata r:id="rId5" o:title="ER"/>
+          </v:shape>
+        </w:pict>
       </w:r>
     </w:p>
     <w:p>
       <w:pPr>
-        <w:pStyle w:val="NormalWeb"/>
-        <w:numPr>
-          <w:ilvl w:val="0"/>
-          <w:numId w:val="14"/>
-        </w:numPr>
-        <w:shd w:val="clear" w:color="auto" w:fill="FFFFFF"/>
-        <w:rPr>
-          <w:rFonts w:asciiTheme="minorHAnsi" w:hAnsiTheme="minorHAnsi" w:cstheme="minorHAnsi"/>
-          <w:color w:val="343434"/>
-          <w:sz w:val="25"/>
-          <w:szCs w:val="25"/>
-        </w:rPr>
-      </w:pPr>
-      <w:r>
-        <w:rPr>
-          <w:rFonts w:asciiTheme="minorHAnsi" w:hAnsiTheme="minorHAnsi" w:cstheme="minorHAnsi"/>
-          <w:color w:val="343434"/>
-          <w:sz w:val="25"/>
-          <w:szCs w:val="25"/>
-        </w:rPr>
-        <w:t>Controller Layer: The Controller represents the layer that has the business logic. User events trigger the functions which are stored inside your controller. The user events are part of the controller.</w:t>
-      </w:r>
-    </w:p>
-    <w:p>
-      <w:pPr>
-        <w:pStyle w:val="NormalWeb"/>
-        <w:numPr>
-          <w:ilvl w:val="0"/>
-          <w:numId w:val="14"/>
-        </w:numPr>
-        <w:shd w:val="clear" w:color="auto" w:fill="FFFFFF"/>
-        <w:rPr>
-          <w:rFonts w:asciiTheme="minorHAnsi" w:hAnsiTheme="minorHAnsi" w:cstheme="minorHAnsi"/>
-          <w:color w:val="343434"/>
-          <w:sz w:val="25"/>
-          <w:szCs w:val="25"/>
-        </w:rPr>
-      </w:pPr>
-      <w:r>
-        <w:rPr>
-          <w:rFonts w:asciiTheme="minorHAnsi" w:hAnsiTheme="minorHAnsi" w:cstheme="minorHAnsi"/>
-          <w:color w:val="343434"/>
-          <w:sz w:val="25"/>
-          <w:szCs w:val="25"/>
-        </w:rPr>
-        <w:t>Services Layer: Models are used to represent your data. The data in your model can be as simple as just having primitive declarations</w:t>
-      </w:r>
-    </w:p>
-    <w:p/>
-    <w:p>
-      <w:r>
-        <w:t>The backend is built using the usual backend layers:</w:t>
-      </w:r>
-    </w:p>
-    <w:p>
-      <w:pPr>
-        <w:pStyle w:val="ListParagraph"/>
-        <w:numPr>
-          <w:ilvl w:val="0"/>
-          <w:numId w:val="13"/>
-        </w:numPr>
-      </w:pPr>
-      <w:r>
-        <w:t xml:space="preserve">Router Layer: defines which service entry points correspond to a given HTTP </w:t>
-      </w:r>
-      <w:proofErr w:type="spellStart"/>
-      <w:r>
-        <w:t>url</w:t>
-      </w:r>
-      <w:proofErr w:type="spellEnd"/>
-      <w:r>
-        <w:t>, and how parameters are to be read from the HTTP request</w:t>
-      </w:r>
-    </w:p>
-    <w:p>
-      <w:pPr>
-        <w:pStyle w:val="ListParagraph"/>
-        <w:numPr>
-          <w:ilvl w:val="0"/>
-          <w:numId w:val="13"/>
-        </w:numPr>
+        <w:jc w:val="center"/>
+      </w:pPr>
+    </w:p>
+    <w:p>
+      <w:pPr>
+        <w:jc w:val="center"/>
+      </w:pPr>
+    </w:p>
+    <w:p>
+      <w:pPr>
+        <w:jc w:val="center"/>
+      </w:pPr>
+    </w:p>
+    <w:p>
+      <w:pPr>
+        <w:jc w:val="center"/>
+      </w:pPr>
+    </w:p>
+    <w:p>
+      <w:pPr>
+        <w:pStyle w:val="Heading1"/>
       </w:pPr>
       <w:r>
         <w:lastRenderedPageBreak/>
-        <w:t>Service Layer: contains any business logic such as validations, defines the scope of business transactions</w:t>
+        <w:t xml:space="preserve">Architecture Diagram: </w:t>
       </w:r>
-    </w:p>
-    <w:p>
-      <w:pPr>
-        <w:pStyle w:val="ListParagraph"/>
-        <w:numPr>
-          <w:ilvl w:val="0"/>
-          <w:numId w:val="13"/>
-        </w:numPr>
-      </w:pPr>
-      <w:r>
-        <w:t>Persistence Layer: maps the database to/from in-memory domain objects</w:t>
-      </w:r>
-    </w:p>
-    <w:p>
       <w:bookmarkStart w:id="0" w:name="_GoBack"/>
       <w:bookmarkEnd w:id="0"/>
-    </w:p>
+      <w:r>
+        <w:t>-</w:t>
+      </w:r>
+    </w:p>
+    <w:p/>
     <w:p>
       <w:pPr>
         <w:jc w:val="center"/>
       </w:pPr>
-      <w:r>
-        <w:rPr>
-          <w:noProof/>
-          <w:lang w:eastAsia="en-IN"/>
-        </w:rPr>
-        <w:drawing>
-          <wp:inline distT="0" distB="0" distL="0" distR="0">
-            <wp:extent cx="3810000" cy="5810250"/>
-            <wp:effectExtent l="0" t="0" r="0" b="0"/>
-            <wp:docPr id="1" name="Picture 1" descr="AngularJs Spring MVC architecture"/>
-            <wp:cNvGraphicFramePr>
-              <a:graphicFrameLocks xmlns:a="http://schemas.openxmlformats.org/drawingml/2006/main" noChangeAspect="1"/>
-            </wp:cNvGraphicFramePr>
-            <a:graphic xmlns:a="http://schemas.openxmlformats.org/drawingml/2006/main">
-              <a:graphicData uri="http://schemas.openxmlformats.org/drawingml/2006/picture">
-                <pic:pic xmlns:pic="http://schemas.openxmlformats.org/drawingml/2006/picture">
-                  <pic:nvPicPr>
-                    <pic:cNvPr id="0" name="Picture 1" descr="AngularJs Spring MVC architecture"/>
-                    <pic:cNvPicPr>
-                      <a:picLocks noChangeAspect="1" noChangeArrowheads="1"/>
-                    </pic:cNvPicPr>
-                  </pic:nvPicPr>
-                  <pic:blipFill>
-                    <a:blip r:embed="rId5">
-                      <a:extLst>
-                        <a:ext uri="{28A0092B-C50C-407E-A947-70E740481C1C}">
-                          <a14:useLocalDpi xmlns:a14="http://schemas.microsoft.com/office/drawing/2010/main" val="0"/>
-                        </a:ext>
-                      </a:extLst>
-                    </a:blip>
-                    <a:srcRect/>
-                    <a:stretch>
-                      <a:fillRect/>
-                    </a:stretch>
-                  </pic:blipFill>
-                  <pic:spPr bwMode="auto">
-                    <a:xfrm>
-                      <a:off x="0" y="0"/>
-                      <a:ext cx="3810000" cy="5810250"/>
-                    </a:xfrm>
-                    <a:prstGeom prst="rect">
-                      <a:avLst/>
-                    </a:prstGeom>
-                    <a:noFill/>
-                    <a:ln>
-                      <a:noFill/>
-                    </a:ln>
-                  </pic:spPr>
-                </pic:pic>
-              </a:graphicData>
-            </a:graphic>
-          </wp:inline>
-        </w:drawing>
-      </w:r>
+    </w:p>
+    <w:p>
+      <w:pPr>
+        <w:jc w:val="center"/>
+      </w:pPr>
     </w:p>
     <w:sectPr>
       <w:pgSz w:w="11906" w:h="16838"/>

</xml_diff>